<commit_message>
docs: Requirement List 수정
</commit_message>
<xml_diff>
--- a/Requirement List.docx
+++ b/Requirement List.docx
@@ -1,6 +1,6 @@
 
 <file path=word/document.xml><?xml version="1.0" encoding="utf-8"?>
-<w:document xmlns:wpc="http://schemas.microsoft.com/office/word/2010/wordprocessingCanvas" xmlns:cx="http://schemas.microsoft.com/office/drawing/2014/chartex" xmlns:cx1="http://schemas.microsoft.com/office/drawing/2015/9/8/chartex" xmlns:cx2="http://schemas.microsoft.com/office/drawing/2015/10/21/chartex" xmlns:cx3="http://schemas.microsoft.com/office/drawing/2016/5/9/chartex" xmlns:cx4="http://schemas.microsoft.com/office/drawing/2016/5/10/chartex" xmlns:cx5="http://schemas.microsoft.com/office/drawing/2016/5/11/chartex" xmlns:cx6="http://schemas.microsoft.com/office/drawing/2016/5/12/chartex" xmlns:cx7="http://schemas.microsoft.com/office/drawing/2016/5/13/chartex" xmlns:cx8="http://schemas.microsoft.com/office/drawing/2016/5/14/chartex" xmlns:mc="http://schemas.openxmlformats.org/markup-compatibility/2006" xmlns:aink="http://schemas.microsoft.com/office/drawing/2016/ink" xmlns:am3d="http://schemas.microsoft.com/office/drawing/2017/model3d" xmlns:o="urn:schemas-microsoft-com:office:office" xmlns:oel="http://schemas.microsoft.com/office/2019/extlst" xmlns:r="http://schemas.openxmlformats.org/officeDocument/2006/relationships" xmlns:m="http://schemas.openxmlformats.org/officeDocument/2006/math" xmlns:v="urn:schemas-microsoft-com:vml" xmlns:wp14="http://schemas.microsoft.com/office/word/2010/wordprocessingDrawing" xmlns:wp="http://schemas.openxmlformats.org/drawingml/2006/wordprocessingDrawing" xmlns:w10="urn:schemas-microsoft-com:office:word" xmlns:w="http://schemas.openxmlformats.org/wordprocessingml/2006/main" xmlns:w14="http://schemas.microsoft.com/office/word/2010/wordml" xmlns:w15="http://schemas.microsoft.com/office/word/2012/wordml" xmlns:w16cex="http://schemas.microsoft.com/office/word/2018/wordml/cex" xmlns:w16cid="http://schemas.microsoft.com/office/word/2016/wordml/cid" xmlns:w16="http://schemas.microsoft.com/office/word/2018/wordml" xmlns:w16sdtdh="http://schemas.microsoft.com/office/word/2020/wordml/sdtdatahash" xmlns:w16se="http://schemas.microsoft.com/office/word/2015/wordml/symex" xmlns:wpg="http://schemas.microsoft.com/office/word/2010/wordprocessingGroup" xmlns:wpi="http://schemas.microsoft.com/office/word/2010/wordprocessingInk" xmlns:wne="http://schemas.microsoft.com/office/word/2006/wordml" xmlns:wps="http://schemas.microsoft.com/office/word/2010/wordprocessingShape" mc:Ignorable="w14 w15 w16se w16cid w16 w16cex w16sdtdh wp14">
+<w:document xmlns:wpc="http://schemas.microsoft.com/office/word/2010/wordprocessingCanvas" xmlns:cx="http://schemas.microsoft.com/office/drawing/2014/chartex" xmlns:cx1="http://schemas.microsoft.com/office/drawing/2015/9/8/chartex" xmlns:cx2="http://schemas.microsoft.com/office/drawing/2015/10/21/chartex" xmlns:cx3="http://schemas.microsoft.com/office/drawing/2016/5/9/chartex" xmlns:cx4="http://schemas.microsoft.com/office/drawing/2016/5/10/chartex" xmlns:cx5="http://schemas.microsoft.com/office/drawing/2016/5/11/chartex" xmlns:cx6="http://schemas.microsoft.com/office/drawing/2016/5/12/chartex" xmlns:cx7="http://schemas.microsoft.com/office/drawing/2016/5/13/chartex" xmlns:cx8="http://schemas.microsoft.com/office/drawing/2016/5/14/chartex" xmlns:mc="http://schemas.openxmlformats.org/markup-compatibility/2006" xmlns:aink="http://schemas.microsoft.com/office/drawing/2016/ink" xmlns:am3d="http://schemas.microsoft.com/office/drawing/2017/model3d" xmlns:o="urn:schemas-microsoft-com:office:office" xmlns:oel="http://schemas.microsoft.com/office/2019/extlst" xmlns:r="http://schemas.openxmlformats.org/officeDocument/2006/relationships" xmlns:m="http://schemas.openxmlformats.org/officeDocument/2006/math" xmlns:v="urn:schemas-microsoft-com:vml" xmlns:wp14="http://schemas.microsoft.com/office/word/2010/wordprocessingDrawing" xmlns:wp="http://schemas.openxmlformats.org/drawingml/2006/wordprocessingDrawing" xmlns:w10="urn:schemas-microsoft-com:office:word" xmlns:w="http://schemas.openxmlformats.org/wordprocessingml/2006/main" xmlns:w14="http://schemas.microsoft.com/office/word/2010/wordml" xmlns:w15="http://schemas.microsoft.com/office/word/2012/wordml" xmlns:w16cex="http://schemas.microsoft.com/office/word/2018/wordml/cex" xmlns:w16cid="http://schemas.microsoft.com/office/word/2016/wordml/cid" xmlns:w16="http://schemas.microsoft.com/office/word/2018/wordml" xmlns:w16du="http://schemas.microsoft.com/office/word/2023/wordml/word16du" xmlns:w16sdtdh="http://schemas.microsoft.com/office/word/2020/wordml/sdtdatahash" xmlns:w16se="http://schemas.microsoft.com/office/word/2015/wordml/symex" xmlns:wpg="http://schemas.microsoft.com/office/word/2010/wordprocessingGroup" xmlns:wpi="http://schemas.microsoft.com/office/word/2010/wordprocessingInk" xmlns:wne="http://schemas.microsoft.com/office/word/2006/wordml" xmlns:wps="http://schemas.microsoft.com/office/word/2010/wordprocessingShape" mc:Ignorable="w14 w15 w16se w16cid w16 w16cex w16sdtdh wp14">
   <w:body>
     <w:tbl>
       <w:tblPr>
@@ -271,7 +271,63 @@
                 <w:kern w:val="0"/>
                 <w:sz w:val="24"/>
               </w:rPr>
-              <w:t xml:space="preserve">, </w:t>
+              <w:t>,</w:t>
+            </w:r>
+            <w:r>
+              <w:rPr>
+                <w:rFonts w:eastAsiaTheme="minorHAnsi" w:cs="굴림" w:hint="eastAsia"/>
+                <w:kern w:val="0"/>
+                <w:sz w:val="24"/>
+              </w:rPr>
+              <w:t xml:space="preserve"> 사업자번호,</w:t>
+            </w:r>
+            <w:r>
+              <w:rPr>
+                <w:rFonts w:eastAsiaTheme="minorHAnsi" w:cs="굴림"/>
+                <w:kern w:val="0"/>
+                <w:sz w:val="24"/>
+              </w:rPr>
+              <w:t xml:space="preserve"> </w:t>
+            </w:r>
+            <w:r>
+              <w:rPr>
+                <w:rFonts w:eastAsiaTheme="minorHAnsi" w:cs="굴림" w:hint="eastAsia"/>
+                <w:kern w:val="0"/>
+                <w:sz w:val="24"/>
+              </w:rPr>
+              <w:t>업무,</w:t>
+            </w:r>
+            <w:r>
+              <w:rPr>
+                <w:rFonts w:eastAsiaTheme="minorHAnsi" w:cs="굴림"/>
+                <w:kern w:val="0"/>
+                <w:sz w:val="24"/>
+              </w:rPr>
+              <w:t xml:space="preserve"> </w:t>
+            </w:r>
+            <w:r>
+              <w:rPr>
+                <w:rFonts w:eastAsiaTheme="minorHAnsi" w:cs="굴림" w:hint="eastAsia"/>
+                <w:kern w:val="0"/>
+                <w:sz w:val="24"/>
+              </w:rPr>
+              <w:t>인원수,</w:t>
+            </w:r>
+            <w:r>
+              <w:rPr>
+                <w:rFonts w:eastAsiaTheme="minorHAnsi" w:cs="굴림"/>
+                <w:kern w:val="0"/>
+                <w:sz w:val="24"/>
+              </w:rPr>
+              <w:t xml:space="preserve"> </w:t>
+            </w:r>
+            <w:r>
+              <w:rPr>
+                <w:rFonts w:eastAsiaTheme="minorHAnsi" w:cs="굴림" w:hint="eastAsia"/>
+                <w:kern w:val="0"/>
+                <w:sz w:val="24"/>
+              </w:rPr>
+              <w:t xml:space="preserve">신청 </w:t>
             </w:r>
             <w:r>
               <w:rPr>
@@ -311,23 +367,7 @@
                 <w:kern w:val="0"/>
                 <w:sz w:val="24"/>
               </w:rPr>
-              <w:t>단</w:t>
-            </w:r>
-            <w:r>
-              <w:rPr>
-                <w:rFonts w:ascii="ArialMT" w:eastAsia="굴림" w:hAnsi="ArialMT" w:cs="굴림"/>
-                <w:kern w:val="0"/>
-                <w:sz w:val="24"/>
-              </w:rPr>
-              <w:t xml:space="preserve">, </w:t>
-            </w:r>
-            <w:r>
-              <w:rPr>
-                <w:rFonts w:ascii="AppleSDGothicNeo" w:eastAsia="AppleSDGothicNeo" w:hAnsi="AppleSDGothicNeo" w:cs="굴림" w:hint="eastAsia"/>
-                <w:kern w:val="0"/>
-                <w:sz w:val="24"/>
-              </w:rPr>
-              <w:t xml:space="preserve">검색한 시점에서 마감일이 지나지 않은 정보만 출력하며 회사이름의 오름차순을 기본으로 화면에 출력 </w:t>
+              <w:t xml:space="preserve">회사이름의 오름차순을 기본으로 화면에 출력 </w:t>
             </w:r>
           </w:p>
         </w:tc>
@@ -368,19 +408,19 @@
             </w:r>
             <w:r>
               <w:rPr>
-                <w:rFonts w:ascii="ArialMT" w:eastAsia="굴림" w:hAnsi="ArialMT" w:cs="굴림"/>
-                <w:kern w:val="0"/>
-                <w:sz w:val="24"/>
-              </w:rPr>
-              <w:t xml:space="preserve">, </w:t>
-            </w:r>
-            <w:r>
-              <w:rPr>
-                <w:rFonts w:ascii="AppleSDGothicNeo" w:eastAsia="AppleSDGothicNeo" w:hAnsi="AppleSDGothicNeo" w:cs="굴림" w:hint="eastAsia"/>
-                <w:kern w:val="0"/>
-                <w:sz w:val="24"/>
-              </w:rPr>
-              <w:t xml:space="preserve">업무 중 하나를 선택하 여 채용 정보 검색 </w:t>
+                <w:rFonts w:ascii="AppleSDGothicNeo" w:eastAsia="AppleSDGothicNeo" w:hAnsi="AppleSDGothicNeo" w:cs="굴림" w:hint="eastAsia"/>
+                <w:kern w:val="0"/>
+                <w:sz w:val="24"/>
+              </w:rPr>
+              <w:t xml:space="preserve">으로 </w:t>
+            </w:r>
+            <w:r>
+              <w:rPr>
+                <w:rFonts w:ascii="AppleSDGothicNeo" w:eastAsia="AppleSDGothicNeo" w:hAnsi="AppleSDGothicNeo" w:cs="굴림" w:hint="eastAsia"/>
+                <w:kern w:val="0"/>
+                <w:sz w:val="24"/>
+              </w:rPr>
+              <w:t xml:space="preserve">채용 정보 검색 </w:t>
             </w:r>
           </w:p>
         </w:tc>
@@ -419,7 +459,7 @@
                 <w:kern w:val="0"/>
                 <w:sz w:val="24"/>
               </w:rPr>
-              <w:t>2</w:t>
+              <w:t>3</w:t>
             </w:r>
           </w:p>
         </w:tc>
@@ -452,14 +492,6 @@
             </w:pPr>
             <w:r>
               <w:rPr>
-                <w:rFonts w:ascii="AppleSDGothicNeo" w:eastAsia="AppleSDGothicNeo" w:hAnsi="AppleSDGothicNeo" w:cs="굴림" w:hint="eastAsia"/>
-                <w:kern w:val="0"/>
-                <w:sz w:val="24"/>
-              </w:rPr>
-              <w:t>해당 채용의 상세한 정보</w:t>
-            </w:r>
-            <w:r>
-              <w:rPr>
                 <w:rFonts w:ascii="ArialMT" w:eastAsia="굴림" w:hAnsi="ArialMT" w:cs="굴림"/>
                 <w:kern w:val="0"/>
                 <w:sz w:val="24"/>
@@ -472,71 +504,39 @@
                 <w:kern w:val="0"/>
                 <w:sz w:val="24"/>
               </w:rPr>
-              <w:t>회사이름</w:t>
-            </w:r>
-            <w:r>
-              <w:rPr>
-                <w:rFonts w:ascii="ArialMT" w:eastAsia="굴림" w:hAnsi="ArialMT" w:cs="굴림"/>
-                <w:kern w:val="0"/>
-                <w:sz w:val="24"/>
-              </w:rPr>
-              <w:t xml:space="preserve">, </w:t>
-            </w:r>
-            <w:r>
-              <w:rPr>
-                <w:rFonts w:ascii="AppleSDGothicNeo" w:eastAsia="AppleSDGothicNeo" w:hAnsi="AppleSDGothicNeo" w:cs="굴림" w:hint="eastAsia"/>
-                <w:kern w:val="0"/>
-                <w:sz w:val="24"/>
-              </w:rPr>
-              <w:t>업무</w:t>
-            </w:r>
-            <w:r>
-              <w:rPr>
-                <w:rFonts w:ascii="ArialMT" w:eastAsia="굴림" w:hAnsi="ArialMT" w:cs="굴림"/>
-                <w:kern w:val="0"/>
-                <w:sz w:val="24"/>
-              </w:rPr>
-              <w:t xml:space="preserve">, </w:t>
-            </w:r>
-            <w:r>
-              <w:rPr>
-                <w:rFonts w:ascii="AppleSDGothicNeo" w:eastAsia="AppleSDGothicNeo" w:hAnsi="AppleSDGothicNeo" w:cs="굴림" w:hint="eastAsia"/>
-                <w:kern w:val="0"/>
-                <w:sz w:val="24"/>
-              </w:rPr>
-              <w:t>인원수</w:t>
-            </w:r>
-            <w:r>
-              <w:rPr>
-                <w:rFonts w:ascii="ArialMT" w:eastAsia="굴림" w:hAnsi="ArialMT" w:cs="굴림"/>
-                <w:kern w:val="0"/>
-                <w:sz w:val="24"/>
-              </w:rPr>
-              <w:t xml:space="preserve">, </w:t>
-            </w:r>
-            <w:r>
-              <w:rPr>
-                <w:rFonts w:ascii="AppleSDGothicNeo" w:eastAsia="AppleSDGothicNeo" w:hAnsi="AppleSDGothicNeo" w:cs="굴림" w:hint="eastAsia"/>
-                <w:kern w:val="0"/>
-                <w:sz w:val="24"/>
-              </w:rPr>
-              <w:t>신청 마 감일</w:t>
-            </w:r>
-            <w:r>
-              <w:rPr>
-                <w:rFonts w:ascii="ArialMT" w:eastAsia="굴림" w:hAnsi="ArialMT" w:cs="굴림"/>
-                <w:kern w:val="0"/>
-                <w:sz w:val="24"/>
-              </w:rPr>
-              <w:t>)</w:t>
-            </w:r>
-            <w:r>
-              <w:rPr>
-                <w:rFonts w:ascii="AppleSDGothicNeo" w:eastAsia="AppleSDGothicNeo" w:hAnsi="AppleSDGothicNeo" w:cs="굴림" w:hint="eastAsia"/>
-                <w:kern w:val="0"/>
-                <w:sz w:val="24"/>
-              </w:rPr>
-              <w:t xml:space="preserve">가 출력 </w:t>
+              <w:t>일반 회원이</w:t>
+            </w:r>
+            <w:r>
+              <w:rPr>
+                <w:rFonts w:ascii="ArialMT" w:eastAsia="굴림" w:hAnsi="ArialMT" w:cs="굴림"/>
+                <w:kern w:val="0"/>
+                <w:sz w:val="24"/>
+              </w:rPr>
+              <w:t>)"</w:t>
+            </w:r>
+            <w:r>
+              <w:rPr>
+                <w:rFonts w:ascii="AppleSDGothicNeo" w:eastAsia="AppleSDGothicNeo" w:hAnsi="AppleSDGothicNeo" w:cs="굴림" w:hint="eastAsia"/>
+                <w:kern w:val="0"/>
+                <w:sz w:val="24"/>
+              </w:rPr>
+              <w:t>회사 지원이 완료되었습니다</w:t>
+            </w:r>
+            <w:r>
+              <w:rPr>
+                <w:rFonts w:ascii="ArialMT" w:eastAsia="굴림" w:hAnsi="ArialMT" w:cs="굴림"/>
+                <w:kern w:val="0"/>
+                <w:sz w:val="24"/>
+              </w:rPr>
+              <w:t xml:space="preserve">" </w:t>
+            </w:r>
+            <w:r>
+              <w:rPr>
+                <w:rFonts w:ascii="AppleSDGothicNeo" w:eastAsia="AppleSDGothicNeo" w:hAnsi="AppleSDGothicNeo" w:cs="굴림" w:hint="eastAsia"/>
+                <w:kern w:val="0"/>
+                <w:sz w:val="24"/>
+              </w:rPr>
+              <w:t xml:space="preserve">라는 메시지를 출력 </w:t>
             </w:r>
           </w:p>
         </w:tc>
@@ -573,7 +573,7 @@
                 <w:kern w:val="0"/>
                 <w:sz w:val="24"/>
               </w:rPr>
-              <w:t xml:space="preserve">채용 정보 선택 </w:t>
+              <w:t xml:space="preserve">회사 지원 </w:t>
             </w:r>
           </w:p>
         </w:tc>
@@ -612,7 +612,7 @@
                 <w:kern w:val="0"/>
                 <w:sz w:val="24"/>
               </w:rPr>
-              <w:t>3</w:t>
+              <w:t>4</w:t>
             </w:r>
           </w:p>
         </w:tc>
@@ -645,51 +645,51 @@
             </w:pPr>
             <w:r>
               <w:rPr>
-                <w:rFonts w:ascii="ArialMT" w:eastAsia="굴림" w:hAnsi="ArialMT" w:cs="굴림"/>
-                <w:kern w:val="0"/>
-                <w:sz w:val="24"/>
-              </w:rPr>
-              <w:t>(</w:t>
-            </w:r>
-            <w:r>
-              <w:rPr>
-                <w:rFonts w:ascii="AppleSDGothicNeo" w:eastAsia="AppleSDGothicNeo" w:hAnsi="AppleSDGothicNeo" w:cs="굴림" w:hint="eastAsia"/>
-                <w:kern w:val="0"/>
-                <w:sz w:val="24"/>
-              </w:rPr>
-              <w:t>일반 회원이</w:t>
-            </w:r>
-            <w:r>
-              <w:rPr>
-                <w:rFonts w:ascii="ArialMT" w:eastAsia="굴림" w:hAnsi="ArialMT" w:cs="굴림"/>
-                <w:kern w:val="0"/>
-                <w:sz w:val="24"/>
-              </w:rPr>
-              <w:t>)"</w:t>
-            </w:r>
-            <w:r>
-              <w:rPr>
-                <w:rFonts w:ascii="AppleSDGothicNeo" w:eastAsia="AppleSDGothicNeo" w:hAnsi="AppleSDGothicNeo" w:cs="굴림" w:hint="eastAsia"/>
-                <w:kern w:val="0"/>
-                <w:sz w:val="24"/>
-              </w:rPr>
-              <w:t>회사 지원이 완료되었습니다</w:t>
-            </w:r>
-            <w:r>
-              <w:rPr>
-                <w:rFonts w:ascii="ArialMT" w:eastAsia="굴림" w:hAnsi="ArialMT" w:cs="굴림"/>
-                <w:kern w:val="0"/>
-                <w:sz w:val="24"/>
-              </w:rPr>
-              <w:t xml:space="preserve">" </w:t>
-            </w:r>
-            <w:r>
-              <w:rPr>
-                <w:rFonts w:ascii="AppleSDGothicNeo" w:eastAsia="AppleSDGothicNeo" w:hAnsi="AppleSDGothicNeo" w:cs="굴림" w:hint="eastAsia"/>
-                <w:kern w:val="0"/>
-                <w:sz w:val="24"/>
-              </w:rPr>
-              <w:t xml:space="preserve">라는 메시지를 출 력 </w:t>
+                <w:rFonts w:ascii="AppleSDGothicNeo" w:eastAsia="AppleSDGothicNeo" w:hAnsi="AppleSDGothicNeo" w:cs="굴림" w:hint="eastAsia"/>
+                <w:kern w:val="0"/>
+                <w:sz w:val="24"/>
+              </w:rPr>
+              <w:t>사용자는 사용 권한을 얻기 위해서 회원 가입을 해야 한다</w:t>
+            </w:r>
+            <w:r>
+              <w:rPr>
+                <w:rFonts w:ascii="ArialMT" w:eastAsia="굴림" w:hAnsi="ArialMT" w:cs="굴림"/>
+                <w:kern w:val="0"/>
+                <w:sz w:val="24"/>
+              </w:rPr>
+              <w:t xml:space="preserve">. </w:t>
+            </w:r>
+            <w:r>
+              <w:rPr>
+                <w:rFonts w:ascii="AppleSDGothicNeo" w:eastAsia="AppleSDGothicNeo" w:hAnsi="AppleSDGothicNeo" w:cs="굴림" w:hint="eastAsia"/>
+                <w:kern w:val="0"/>
+                <w:sz w:val="24"/>
+              </w:rPr>
+              <w:t xml:space="preserve">회사 회원과 일반 회원으로 구분되며 자신의 기본 정보와 </w:t>
+            </w:r>
+            <w:r>
+              <w:rPr>
+                <w:rFonts w:ascii="ArialMT" w:eastAsia="굴림" w:hAnsi="ArialMT" w:cs="굴림"/>
+                <w:kern w:val="0"/>
+                <w:sz w:val="24"/>
+              </w:rPr>
+              <w:t xml:space="preserve">ID/ Password </w:t>
+            </w:r>
+            <w:r>
+              <w:rPr>
+                <w:rFonts w:ascii="AppleSDGothicNeo" w:eastAsia="AppleSDGothicNeo" w:hAnsi="AppleSDGothicNeo" w:cs="굴림" w:hint="eastAsia"/>
+                <w:kern w:val="0"/>
+                <w:sz w:val="24"/>
+              </w:rPr>
+              <w:t>를 입력해야 한다</w:t>
+            </w:r>
+            <w:r>
+              <w:rPr>
+                <w:rFonts w:ascii="ArialMT" w:eastAsia="굴림" w:hAnsi="ArialMT" w:cs="굴림"/>
+                <w:kern w:val="0"/>
+                <w:sz w:val="24"/>
+              </w:rPr>
+              <w:t xml:space="preserve">. </w:t>
             </w:r>
           </w:p>
         </w:tc>
@@ -726,7 +726,7 @@
                 <w:kern w:val="0"/>
                 <w:sz w:val="24"/>
               </w:rPr>
-              <w:t xml:space="preserve">회사 지원 </w:t>
+              <w:t xml:space="preserve">회원가입 </w:t>
             </w:r>
           </w:p>
         </w:tc>
@@ -765,7 +765,7 @@
                 <w:kern w:val="0"/>
                 <w:sz w:val="24"/>
               </w:rPr>
-              <w:t>4</w:t>
+              <w:t>5</w:t>
             </w:r>
           </w:p>
         </w:tc>
@@ -802,7 +802,39 @@
                 <w:kern w:val="0"/>
                 <w:sz w:val="24"/>
               </w:rPr>
-              <w:t>사용자는 사용 권한을 얻기 위해서 회원 가입을 해야 한다</w:t>
+              <w:t xml:space="preserve">회원은 등록한 </w:t>
+            </w:r>
+            <w:r>
+              <w:rPr>
+                <w:rFonts w:ascii="ArialMT" w:eastAsia="굴림" w:hAnsi="ArialMT" w:cs="굴림"/>
+                <w:kern w:val="0"/>
+                <w:sz w:val="24"/>
+              </w:rPr>
+              <w:t>ID</w:t>
+            </w:r>
+            <w:r>
+              <w:rPr>
+                <w:rFonts w:ascii="AppleSDGothicNeo" w:eastAsia="AppleSDGothicNeo" w:hAnsi="AppleSDGothicNeo" w:cs="굴림" w:hint="eastAsia"/>
+                <w:kern w:val="0"/>
+                <w:sz w:val="24"/>
+              </w:rPr>
+              <w:t xml:space="preserve">와 </w:t>
+            </w:r>
+            <w:r>
+              <w:rPr>
+                <w:rFonts w:ascii="ArialMT" w:eastAsia="굴림" w:hAnsi="ArialMT" w:cs="굴림"/>
+                <w:kern w:val="0"/>
+                <w:sz w:val="24"/>
+              </w:rPr>
+              <w:t>password</w:t>
+            </w:r>
+            <w:r>
+              <w:rPr>
+                <w:rFonts w:ascii="AppleSDGothicNeo" w:eastAsia="AppleSDGothicNeo" w:hAnsi="AppleSDGothicNeo" w:cs="굴림" w:hint="eastAsia"/>
+                <w:kern w:val="0"/>
+                <w:sz w:val="24"/>
+              </w:rPr>
+              <w:t>로 사이트에 로그인 해야 한다</w:t>
             </w:r>
             <w:r>
               <w:rPr>
@@ -812,38 +844,6 @@
               </w:rPr>
               <w:t xml:space="preserve">. </w:t>
             </w:r>
-            <w:r>
-              <w:rPr>
-                <w:rFonts w:ascii="AppleSDGothicNeo" w:eastAsia="AppleSDGothicNeo" w:hAnsi="AppleSDGothicNeo" w:cs="굴림" w:hint="eastAsia"/>
-                <w:kern w:val="0"/>
-                <w:sz w:val="24"/>
-              </w:rPr>
-              <w:t xml:space="preserve">회사 회원과 일반 회원으로 구분되며 자신의 기본 정보와 </w:t>
-            </w:r>
-            <w:r>
-              <w:rPr>
-                <w:rFonts w:ascii="ArialMT" w:eastAsia="굴림" w:hAnsi="ArialMT" w:cs="굴림"/>
-                <w:kern w:val="0"/>
-                <w:sz w:val="24"/>
-              </w:rPr>
-              <w:t xml:space="preserve">ID/ Password </w:t>
-            </w:r>
-            <w:r>
-              <w:rPr>
-                <w:rFonts w:ascii="AppleSDGothicNeo" w:eastAsia="AppleSDGothicNeo" w:hAnsi="AppleSDGothicNeo" w:cs="굴림" w:hint="eastAsia"/>
-                <w:kern w:val="0"/>
-                <w:sz w:val="24"/>
-              </w:rPr>
-              <w:t>를 입력해야 한다</w:t>
-            </w:r>
-            <w:r>
-              <w:rPr>
-                <w:rFonts w:ascii="ArialMT" w:eastAsia="굴림" w:hAnsi="ArialMT" w:cs="굴림"/>
-                <w:kern w:val="0"/>
-                <w:sz w:val="24"/>
-              </w:rPr>
-              <w:t xml:space="preserve">. </w:t>
-            </w:r>
           </w:p>
         </w:tc>
         <w:tc>
@@ -879,7 +879,7 @@
                 <w:kern w:val="0"/>
                 <w:sz w:val="24"/>
               </w:rPr>
-              <w:t xml:space="preserve">회원가입 </w:t>
+              <w:t xml:space="preserve">로그인 </w:t>
             </w:r>
           </w:p>
         </w:tc>
@@ -918,7 +918,7 @@
                 <w:kern w:val="0"/>
                 <w:sz w:val="24"/>
               </w:rPr>
-              <w:t>5</w:t>
+              <w:t>6</w:t>
             </w:r>
           </w:p>
         </w:tc>
@@ -955,39 +955,7 @@
                 <w:kern w:val="0"/>
                 <w:sz w:val="24"/>
               </w:rPr>
-              <w:t xml:space="preserve">회원은 등록한 </w:t>
-            </w:r>
-            <w:r>
-              <w:rPr>
-                <w:rFonts w:ascii="ArialMT" w:eastAsia="굴림" w:hAnsi="ArialMT" w:cs="굴림"/>
-                <w:kern w:val="0"/>
-                <w:sz w:val="24"/>
-              </w:rPr>
-              <w:t>ID</w:t>
-            </w:r>
-            <w:r>
-              <w:rPr>
-                <w:rFonts w:ascii="AppleSDGothicNeo" w:eastAsia="AppleSDGothicNeo" w:hAnsi="AppleSDGothicNeo" w:cs="굴림" w:hint="eastAsia"/>
-                <w:kern w:val="0"/>
-                <w:sz w:val="24"/>
-              </w:rPr>
-              <w:t xml:space="preserve">와 </w:t>
-            </w:r>
-            <w:r>
-              <w:rPr>
-                <w:rFonts w:ascii="ArialMT" w:eastAsia="굴림" w:hAnsi="ArialMT" w:cs="굴림"/>
-                <w:kern w:val="0"/>
-                <w:sz w:val="24"/>
-              </w:rPr>
-              <w:t>password</w:t>
-            </w:r>
-            <w:r>
-              <w:rPr>
-                <w:rFonts w:ascii="AppleSDGothicNeo" w:eastAsia="AppleSDGothicNeo" w:hAnsi="AppleSDGothicNeo" w:cs="굴림" w:hint="eastAsia"/>
-                <w:kern w:val="0"/>
-                <w:sz w:val="24"/>
-              </w:rPr>
-              <w:t>로 사이트에 로그인 해야 한다</w:t>
+              <w:t>로그인 된 회원은 사이트에서 로그아웃 할 수 있다</w:t>
             </w:r>
             <w:r>
               <w:rPr>
@@ -1032,7 +1000,7 @@
                 <w:kern w:val="0"/>
                 <w:sz w:val="24"/>
               </w:rPr>
-              <w:t xml:space="preserve">로그인 </w:t>
+              <w:t xml:space="preserve">로그아웃 </w:t>
             </w:r>
           </w:p>
         </w:tc>
@@ -1071,7 +1039,7 @@
                 <w:kern w:val="0"/>
                 <w:sz w:val="24"/>
               </w:rPr>
-              <w:t>6</w:t>
+              <w:t>7</w:t>
             </w:r>
           </w:p>
         </w:tc>
@@ -1108,7 +1076,7 @@
                 <w:kern w:val="0"/>
                 <w:sz w:val="24"/>
               </w:rPr>
-              <w:t>로그인 된 회원은 사이트에서 로그아웃 할 수 있다</w:t>
+              <w:t>회원은 탈퇴할 수 있다</w:t>
             </w:r>
             <w:r>
               <w:rPr>
@@ -1153,7 +1121,7 @@
                 <w:kern w:val="0"/>
                 <w:sz w:val="24"/>
               </w:rPr>
-              <w:t xml:space="preserve">로그아웃 </w:t>
+              <w:t xml:space="preserve">회원탈퇴 </w:t>
             </w:r>
           </w:p>
         </w:tc>
@@ -1192,7 +1160,7 @@
                 <w:kern w:val="0"/>
                 <w:sz w:val="24"/>
               </w:rPr>
-              <w:t>7</w:t>
+              <w:t>8</w:t>
             </w:r>
           </w:p>
         </w:tc>
@@ -1229,7 +1197,71 @@
                 <w:kern w:val="0"/>
                 <w:sz w:val="24"/>
               </w:rPr>
-              <w:t>회원은 탈퇴할 수 있다</w:t>
+              <w:t>일반 회원이 지원 정보</w:t>
+            </w:r>
+            <w:r>
+              <w:rPr>
+                <w:rFonts w:ascii="AppleSDGothicNeo" w:eastAsia="AppleSDGothicNeo" w:hAnsi="AppleSDGothicNeo" w:cs="굴림" w:hint="eastAsia"/>
+                <w:kern w:val="0"/>
+                <w:sz w:val="24"/>
+              </w:rPr>
+              <w:t>(회사이름,</w:t>
+            </w:r>
+            <w:r>
+              <w:rPr>
+                <w:rFonts w:ascii="AppleSDGothicNeo" w:eastAsia="AppleSDGothicNeo" w:hAnsi="AppleSDGothicNeo" w:cs="굴림"/>
+                <w:kern w:val="0"/>
+                <w:sz w:val="24"/>
+              </w:rPr>
+              <w:t xml:space="preserve"> </w:t>
+            </w:r>
+            <w:r>
+              <w:rPr>
+                <w:rFonts w:ascii="AppleSDGothicNeo" w:eastAsia="AppleSDGothicNeo" w:hAnsi="AppleSDGothicNeo" w:cs="굴림" w:hint="eastAsia"/>
+                <w:kern w:val="0"/>
+                <w:sz w:val="24"/>
+              </w:rPr>
+              <w:t>업무,</w:t>
+            </w:r>
+            <w:r>
+              <w:rPr>
+                <w:rFonts w:ascii="AppleSDGothicNeo" w:eastAsia="AppleSDGothicNeo" w:hAnsi="AppleSDGothicNeo" w:cs="굴림"/>
+                <w:kern w:val="0"/>
+                <w:sz w:val="24"/>
+              </w:rPr>
+              <w:t xml:space="preserve"> </w:t>
+            </w:r>
+            <w:r>
+              <w:rPr>
+                <w:rFonts w:ascii="AppleSDGothicNeo" w:eastAsia="AppleSDGothicNeo" w:hAnsi="AppleSDGothicNeo" w:cs="굴림" w:hint="eastAsia"/>
+                <w:kern w:val="0"/>
+                <w:sz w:val="24"/>
+              </w:rPr>
+              <w:t>인원수,</w:t>
+            </w:r>
+            <w:r>
+              <w:rPr>
+                <w:rFonts w:ascii="AppleSDGothicNeo" w:eastAsia="AppleSDGothicNeo" w:hAnsi="AppleSDGothicNeo" w:cs="굴림"/>
+                <w:kern w:val="0"/>
+                <w:sz w:val="24"/>
+              </w:rPr>
+              <w:t xml:space="preserve"> </w:t>
+            </w:r>
+            <w:r>
+              <w:rPr>
+                <w:rFonts w:ascii="AppleSDGothicNeo" w:eastAsia="AppleSDGothicNeo" w:hAnsi="AppleSDGothicNeo" w:cs="굴림" w:hint="eastAsia"/>
+                <w:kern w:val="0"/>
+                <w:sz w:val="24"/>
+              </w:rPr>
+              <w:t>신청 마감일)</w:t>
+            </w:r>
+            <w:r>
+              <w:rPr>
+                <w:rFonts w:ascii="AppleSDGothicNeo" w:eastAsia="AppleSDGothicNeo" w:hAnsi="AppleSDGothicNeo" w:cs="굴림" w:hint="eastAsia"/>
+                <w:kern w:val="0"/>
+                <w:sz w:val="24"/>
+              </w:rPr>
+              <w:t>를 조회할 수 있다</w:t>
             </w:r>
             <w:r>
               <w:rPr>
@@ -1274,7 +1306,7 @@
                 <w:kern w:val="0"/>
                 <w:sz w:val="24"/>
               </w:rPr>
-              <w:t xml:space="preserve">회원탈퇴 </w:t>
+              <w:t xml:space="preserve">지원 정보 조회 </w:t>
             </w:r>
           </w:p>
         </w:tc>
@@ -1313,7 +1345,7 @@
                 <w:kern w:val="0"/>
                 <w:sz w:val="24"/>
               </w:rPr>
-              <w:t>8</w:t>
+              <w:t>9</w:t>
             </w:r>
           </w:p>
         </w:tc>
@@ -1350,43 +1382,11 @@
                 <w:kern w:val="0"/>
                 <w:sz w:val="24"/>
               </w:rPr>
-              <w:t>일반 회원이 지원 정보를 조회할 수 있다</w:t>
-            </w:r>
-            <w:r>
-              <w:rPr>
-                <w:rFonts w:ascii="ArialMT" w:eastAsia="굴림" w:hAnsi="ArialMT" w:cs="굴림"/>
-                <w:kern w:val="0"/>
-                <w:sz w:val="24"/>
-              </w:rPr>
-              <w:t>.</w:t>
-            </w:r>
-            <w:r>
-              <w:rPr>
-                <w:rFonts w:ascii="ArialMT" w:eastAsia="굴림" w:hAnsi="ArialMT" w:cs="굴림"/>
-                <w:kern w:val="0"/>
-                <w:sz w:val="24"/>
-              </w:rPr>
-              <w:br/>
-            </w:r>
-            <w:r>
-              <w:rPr>
-                <w:rFonts w:ascii="AppleSDGothicNeo" w:eastAsia="AppleSDGothicNeo" w:hAnsi="AppleSDGothicNeo" w:cs="굴림" w:hint="eastAsia"/>
-                <w:kern w:val="0"/>
-                <w:sz w:val="24"/>
-              </w:rPr>
-              <w:t>지원 정보는 회사이름</w:t>
-            </w:r>
-            <w:r>
-              <w:rPr>
-                <w:rFonts w:ascii="ArialMT" w:eastAsia="굴림" w:hAnsi="ArialMT" w:cs="굴림"/>
-                <w:kern w:val="0"/>
-                <w:sz w:val="24"/>
-              </w:rPr>
-              <w:t>,</w:t>
-            </w:r>
-            <w:r>
-              <w:rPr>
-                <w:rFonts w:ascii="ArialMT" w:eastAsia="굴림" w:hAnsi="ArialMT" w:cs="굴림"/>
+              <w:t>일반 회원이</w:t>
+            </w:r>
+            <w:r>
+              <w:rPr>
+                <w:rFonts w:ascii="AppleSDGothicNeo" w:eastAsia="AppleSDGothicNeo" w:hAnsi="AppleSDGothicNeo" w:cs="굴림" w:hint="eastAsia"/>
                 <w:kern w:val="0"/>
                 <w:sz w:val="24"/>
               </w:rPr>
@@ -1398,39 +1398,7 @@
                 <w:kern w:val="0"/>
                 <w:sz w:val="24"/>
               </w:rPr>
-              <w:t>업무</w:t>
-            </w:r>
-            <w:r>
-              <w:rPr>
-                <w:rFonts w:ascii="ArialMT" w:eastAsia="굴림" w:hAnsi="ArialMT" w:cs="굴림"/>
-                <w:kern w:val="0"/>
-                <w:sz w:val="24"/>
-              </w:rPr>
-              <w:t xml:space="preserve">, </w:t>
-            </w:r>
-            <w:r>
-              <w:rPr>
-                <w:rFonts w:ascii="AppleSDGothicNeo" w:eastAsia="AppleSDGothicNeo" w:hAnsi="AppleSDGothicNeo" w:cs="굴림" w:hint="eastAsia"/>
-                <w:kern w:val="0"/>
-                <w:sz w:val="24"/>
-              </w:rPr>
-              <w:t>인원수</w:t>
-            </w:r>
-            <w:r>
-              <w:rPr>
-                <w:rFonts w:ascii="ArialMT" w:eastAsia="굴림" w:hAnsi="ArialMT" w:cs="굴림"/>
-                <w:kern w:val="0"/>
-                <w:sz w:val="24"/>
-              </w:rPr>
-              <w:t xml:space="preserve">, </w:t>
-            </w:r>
-            <w:r>
-              <w:rPr>
-                <w:rFonts w:ascii="AppleSDGothicNeo" w:eastAsia="AppleSDGothicNeo" w:hAnsi="AppleSDGothicNeo" w:cs="굴림" w:hint="eastAsia"/>
-                <w:kern w:val="0"/>
-                <w:sz w:val="24"/>
-              </w:rPr>
-              <w:t>신청 마감일이 포함 된다</w:t>
+              <w:t>지원을 취소할 수 있다</w:t>
             </w:r>
             <w:r>
               <w:rPr>
@@ -1475,7 +1443,7 @@
                 <w:kern w:val="0"/>
                 <w:sz w:val="24"/>
               </w:rPr>
-              <w:t xml:space="preserve">지원 정보 조회 </w:t>
+              <w:t xml:space="preserve">지원 취소 </w:t>
             </w:r>
           </w:p>
         </w:tc>
@@ -1514,7 +1482,7 @@
                 <w:kern w:val="0"/>
                 <w:sz w:val="24"/>
               </w:rPr>
-              <w:t>9</w:t>
+              <w:t>11</w:t>
             </w:r>
           </w:p>
         </w:tc>
@@ -1551,7 +1519,15 @@
                 <w:kern w:val="0"/>
                 <w:sz w:val="24"/>
               </w:rPr>
-              <w:t>일반 회원이 아직 마감일이 지나지 않은 지원을 취소할 수 있다</w:t>
+              <w:t xml:space="preserve">회사 회원이 </w:t>
+            </w:r>
+            <w:r>
+              <w:rPr>
+                <w:rFonts w:ascii="AppleSDGothicNeo" w:eastAsia="AppleSDGothicNeo" w:hAnsi="AppleSDGothicNeo" w:cs="굴림" w:hint="eastAsia"/>
+                <w:kern w:val="0"/>
+                <w:sz w:val="24"/>
+              </w:rPr>
+              <w:t>채용 정보에 대해 업무별 지원자 수를 출력할 수 있다</w:t>
             </w:r>
             <w:r>
               <w:rPr>
@@ -1596,7 +1572,7 @@
                 <w:kern w:val="0"/>
                 <w:sz w:val="24"/>
               </w:rPr>
-              <w:t xml:space="preserve">지원 취소지원 취소 </w:t>
+              <w:t xml:space="preserve">지원자 수 출력 </w:t>
             </w:r>
           </w:p>
         </w:tc>
@@ -1635,7 +1611,15 @@
                 <w:kern w:val="0"/>
                 <w:sz w:val="24"/>
               </w:rPr>
-              <w:t>10</w:t>
+              <w:t>1</w:t>
+            </w:r>
+            <w:r>
+              <w:rPr>
+                <w:rFonts w:ascii="ArialMT" w:eastAsia="굴림" w:hAnsi="ArialMT" w:cs="굴림"/>
+                <w:kern w:val="0"/>
+                <w:sz w:val="24"/>
+              </w:rPr>
+              <w:t>2</w:t>
             </w:r>
           </w:p>
         </w:tc>
@@ -1672,7 +1656,23 @@
                 <w:kern w:val="0"/>
                 <w:sz w:val="24"/>
               </w:rPr>
-              <w:t>일반 회원은 마감 시간이 지난 지원 정보를 삭제할 수 있다</w:t>
+              <w:t xml:space="preserve">지원 정보에 대해 </w:t>
+            </w:r>
+            <w:r>
+              <w:rPr>
+                <w:rFonts w:ascii="AppleSDGothicNeo" w:eastAsia="AppleSDGothicNeo" w:hAnsi="AppleSDGothicNeo" w:cs="굴림" w:hint="eastAsia"/>
+                <w:kern w:val="0"/>
+                <w:sz w:val="24"/>
+              </w:rPr>
+              <w:t xml:space="preserve">업무별 </w:t>
+            </w:r>
+            <w:r>
+              <w:rPr>
+                <w:rFonts w:ascii="AppleSDGothicNeo" w:eastAsia="AppleSDGothicNeo" w:hAnsi="AppleSDGothicNeo" w:cs="굴림" w:hint="eastAsia"/>
+                <w:kern w:val="0"/>
+                <w:sz w:val="24"/>
+              </w:rPr>
+              <w:t>지원 횟수 통계를 출력할 수 있다</w:t>
             </w:r>
             <w:r>
               <w:rPr>
@@ -1717,7 +1717,7 @@
                 <w:kern w:val="0"/>
                 <w:sz w:val="24"/>
               </w:rPr>
-              <w:t xml:space="preserve">지원 정보 삭제 </w:t>
+              <w:t xml:space="preserve">지원 통계 출력 </w:t>
             </w:r>
           </w:p>
         </w:tc>
@@ -1756,7 +1756,15 @@
                 <w:kern w:val="0"/>
                 <w:sz w:val="24"/>
               </w:rPr>
-              <w:t>11</w:t>
+              <w:t>1</w:t>
+            </w:r>
+            <w:r>
+              <w:rPr>
+                <w:rFonts w:ascii="ArialMT" w:eastAsia="굴림" w:hAnsi="ArialMT" w:cs="굴림"/>
+                <w:kern w:val="0"/>
+                <w:sz w:val="24"/>
+              </w:rPr>
+              <w:t>3</w:t>
             </w:r>
           </w:p>
         </w:tc>
@@ -1793,15 +1801,39 @@
                 <w:kern w:val="0"/>
                 <w:sz w:val="24"/>
               </w:rPr>
-              <w:t>채용 정보에 대해 마감 시간 기준으로 업무별 지원자 수를 출력할 수 있다</w:t>
-            </w:r>
-            <w:r>
-              <w:rPr>
-                <w:rFonts w:ascii="ArialMT" w:eastAsia="굴림" w:hAnsi="ArialMT" w:cs="굴림"/>
-                <w:kern w:val="0"/>
-                <w:sz w:val="24"/>
-              </w:rPr>
-              <w:t xml:space="preserve">. </w:t>
+              <w:t>업무</w:t>
+            </w:r>
+            <w:r>
+              <w:rPr>
+                <w:rFonts w:ascii="ArialMT" w:eastAsia="굴림" w:hAnsi="ArialMT" w:cs="굴림"/>
+                <w:kern w:val="0"/>
+                <w:sz w:val="24"/>
+              </w:rPr>
+              <w:t xml:space="preserve">, </w:t>
+            </w:r>
+            <w:r>
+              <w:rPr>
+                <w:rFonts w:ascii="AppleSDGothicNeo" w:eastAsia="AppleSDGothicNeo" w:hAnsi="AppleSDGothicNeo" w:cs="굴림" w:hint="eastAsia"/>
+                <w:kern w:val="0"/>
+                <w:sz w:val="24"/>
+              </w:rPr>
+              <w:t>인원 수</w:t>
+            </w:r>
+            <w:r>
+              <w:rPr>
+                <w:rFonts w:ascii="ArialMT" w:eastAsia="굴림" w:hAnsi="ArialMT" w:cs="굴림"/>
+                <w:kern w:val="0"/>
+                <w:sz w:val="24"/>
+              </w:rPr>
+              <w:t xml:space="preserve">, </w:t>
+            </w:r>
+            <w:r>
+              <w:rPr>
+                <w:rFonts w:ascii="AppleSDGothicNeo" w:eastAsia="AppleSDGothicNeo" w:hAnsi="AppleSDGothicNeo" w:cs="굴림" w:hint="eastAsia"/>
+                <w:kern w:val="0"/>
+                <w:sz w:val="24"/>
+              </w:rPr>
+              <w:t xml:space="preserve">신청 마감일 등 정보 입력 </w:t>
             </w:r>
           </w:p>
         </w:tc>
@@ -1838,7 +1870,7 @@
                 <w:kern w:val="0"/>
                 <w:sz w:val="24"/>
               </w:rPr>
-              <w:t xml:space="preserve">지원자 수 출력 </w:t>
+              <w:t xml:space="preserve">채용정보 등록 </w:t>
             </w:r>
           </w:p>
         </w:tc>
@@ -1885,7 +1917,7 @@
                 <w:kern w:val="0"/>
                 <w:sz w:val="24"/>
               </w:rPr>
-              <w:t>2</w:t>
+              <w:t>4</w:t>
             </w:r>
           </w:p>
         </w:tc>
@@ -1922,31 +1954,7 @@
                 <w:kern w:val="0"/>
                 <w:sz w:val="24"/>
               </w:rPr>
-              <w:t>지원 정보에 대해 마감 시간 기준으로 월별</w:t>
-            </w:r>
-            <w:r>
-              <w:rPr>
-                <w:rFonts w:ascii="AppleSDGothicNeo" w:eastAsia="AppleSDGothicNeo" w:hAnsi="AppleSDGothicNeo" w:cs="굴림" w:hint="eastAsia"/>
-                <w:kern w:val="0"/>
-                <w:sz w:val="24"/>
-              </w:rPr>
-              <w:t xml:space="preserve"> </w:t>
-            </w:r>
-            <w:r>
-              <w:rPr>
-                <w:rFonts w:ascii="AppleSDGothicNeo" w:eastAsia="AppleSDGothicNeo" w:hAnsi="AppleSDGothicNeo" w:cs="굴림" w:hint="eastAsia"/>
-                <w:kern w:val="0"/>
-                <w:sz w:val="24"/>
-              </w:rPr>
-              <w:t>지원 횟수 통계를 출력할 수 있다</w:t>
-            </w:r>
-            <w:r>
-              <w:rPr>
-                <w:rFonts w:ascii="ArialMT" w:eastAsia="굴림" w:hAnsi="ArialMT" w:cs="굴림"/>
-                <w:kern w:val="0"/>
-                <w:sz w:val="24"/>
-              </w:rPr>
-              <w:t xml:space="preserve">. </w:t>
+              <w:t xml:space="preserve">등록한 채용 정보 리스트를 조회 </w:t>
             </w:r>
           </w:p>
         </w:tc>
@@ -1983,862 +1991,7 @@
                 <w:kern w:val="0"/>
                 <w:sz w:val="24"/>
               </w:rPr>
-              <w:t xml:space="preserve">지원 통계 출력 </w:t>
-            </w:r>
-          </w:p>
-        </w:tc>
-      </w:tr>
-      <w:tr>
-        <w:tc>
-          <w:tcPr>
-            <w:tcW w:w="1415" w:type="dxa"/>
-            <w:tcBorders>
-              <w:top w:val="single" w:sz="2" w:space="0" w:color="000000"/>
-              <w:left w:val="single" w:sz="2" w:space="0" w:color="000000"/>
-              <w:bottom w:val="single" w:sz="2" w:space="0" w:color="000000"/>
-              <w:right w:val="single" w:sz="2" w:space="0" w:color="A5A5A5"/>
-            </w:tcBorders>
-            <w:shd w:val="clear" w:color="auto" w:fill="FFFFFF"/>
-            <w:vAlign w:val="center"/>
-            <w:hideMark/>
-          </w:tcPr>
-          <w:p>
-            <w:pPr>
-              <w:widowControl/>
-              <w:wordWrap/>
-              <w:autoSpaceDE/>
-              <w:autoSpaceDN/>
-              <w:spacing w:before="100" w:beforeAutospacing="1" w:after="100" w:afterAutospacing="1"/>
-              <w:jc w:val="center"/>
-              <w:rPr>
-                <w:rFonts w:ascii="굴림" w:eastAsia="굴림" w:hAnsi="굴림" w:cs="굴림"/>
-                <w:kern w:val="0"/>
-                <w:sz w:val="24"/>
-              </w:rPr>
-            </w:pPr>
-            <w:r>
-              <w:rPr>
-                <w:rFonts w:ascii="ArialMT" w:eastAsia="굴림" w:hAnsi="ArialMT" w:cs="굴림"/>
-                <w:kern w:val="0"/>
-                <w:sz w:val="24"/>
-              </w:rPr>
-              <w:t>1</w:t>
-            </w:r>
-            <w:r>
-              <w:rPr>
-                <w:rFonts w:ascii="ArialMT" w:eastAsia="굴림" w:hAnsi="ArialMT" w:cs="굴림"/>
-                <w:kern w:val="0"/>
-                <w:sz w:val="24"/>
-              </w:rPr>
-              <w:t>3</w:t>
-            </w:r>
-          </w:p>
-        </w:tc>
-        <w:tc>
-          <w:tcPr>
-            <w:tcW w:w="5245" w:type="dxa"/>
-            <w:tcBorders>
-              <w:top w:val="single" w:sz="2" w:space="0" w:color="000000"/>
-              <w:left w:val="single" w:sz="2" w:space="0" w:color="A5A5A5"/>
-              <w:bottom w:val="single" w:sz="2" w:space="0" w:color="000000"/>
-              <w:right w:val="single" w:sz="2" w:space="0" w:color="A5A5A5"/>
-            </w:tcBorders>
-            <w:shd w:val="clear" w:color="auto" w:fill="FFFFFF"/>
-            <w:vAlign w:val="center"/>
-            <w:hideMark/>
-          </w:tcPr>
-          <w:p>
-            <w:pPr>
-              <w:widowControl/>
-              <w:wordWrap/>
-              <w:autoSpaceDE/>
-              <w:autoSpaceDN/>
-              <w:spacing w:before="100" w:beforeAutospacing="1" w:after="100" w:afterAutospacing="1"/>
-              <w:jc w:val="left"/>
-              <w:rPr>
-                <w:rFonts w:ascii="굴림" w:eastAsia="굴림" w:hAnsi="굴림" w:cs="굴림"/>
-                <w:kern w:val="0"/>
-                <w:sz w:val="24"/>
-              </w:rPr>
-            </w:pPr>
-            <w:r>
-              <w:rPr>
-                <w:rFonts w:ascii="AppleSDGothicNeo" w:eastAsia="AppleSDGothicNeo" w:hAnsi="AppleSDGothicNeo" w:cs="굴림" w:hint="eastAsia"/>
-                <w:kern w:val="0"/>
-                <w:sz w:val="24"/>
-              </w:rPr>
-              <w:t>업무</w:t>
-            </w:r>
-            <w:r>
-              <w:rPr>
-                <w:rFonts w:ascii="ArialMT" w:eastAsia="굴림" w:hAnsi="ArialMT" w:cs="굴림"/>
-                <w:kern w:val="0"/>
-                <w:sz w:val="24"/>
-              </w:rPr>
-              <w:t xml:space="preserve">, </w:t>
-            </w:r>
-            <w:r>
-              <w:rPr>
-                <w:rFonts w:ascii="AppleSDGothicNeo" w:eastAsia="AppleSDGothicNeo" w:hAnsi="AppleSDGothicNeo" w:cs="굴림" w:hint="eastAsia"/>
-                <w:kern w:val="0"/>
-                <w:sz w:val="24"/>
-              </w:rPr>
-              <w:t>인원 수</w:t>
-            </w:r>
-            <w:r>
-              <w:rPr>
-                <w:rFonts w:ascii="ArialMT" w:eastAsia="굴림" w:hAnsi="ArialMT" w:cs="굴림"/>
-                <w:kern w:val="0"/>
-                <w:sz w:val="24"/>
-              </w:rPr>
-              <w:t xml:space="preserve">, </w:t>
-            </w:r>
-            <w:r>
-              <w:rPr>
-                <w:rFonts w:ascii="AppleSDGothicNeo" w:eastAsia="AppleSDGothicNeo" w:hAnsi="AppleSDGothicNeo" w:cs="굴림" w:hint="eastAsia"/>
-                <w:kern w:val="0"/>
-                <w:sz w:val="24"/>
-              </w:rPr>
-              <w:t xml:space="preserve">신청 마감일 등 정보 입력 </w:t>
-            </w:r>
-          </w:p>
-        </w:tc>
-        <w:tc>
-          <w:tcPr>
-            <w:tcW w:w="2360" w:type="dxa"/>
-            <w:tcBorders>
-              <w:top w:val="single" w:sz="2" w:space="0" w:color="000000"/>
-              <w:left w:val="single" w:sz="2" w:space="0" w:color="A5A5A5"/>
-              <w:bottom w:val="single" w:sz="2" w:space="0" w:color="000000"/>
-              <w:right w:val="single" w:sz="2" w:space="0" w:color="000000"/>
-            </w:tcBorders>
-            <w:shd w:val="clear" w:color="auto" w:fill="FFFFFF"/>
-            <w:vAlign w:val="center"/>
-            <w:hideMark/>
-          </w:tcPr>
-          <w:p>
-            <w:pPr>
-              <w:widowControl/>
-              <w:wordWrap/>
-              <w:autoSpaceDE/>
-              <w:autoSpaceDN/>
-              <w:spacing w:before="100" w:beforeAutospacing="1" w:after="100" w:afterAutospacing="1"/>
-              <w:jc w:val="left"/>
-              <w:rPr>
-                <w:rFonts w:ascii="굴림" w:eastAsia="굴림" w:hAnsi="굴림" w:cs="굴림"/>
-                <w:kern w:val="0"/>
-                <w:sz w:val="24"/>
-              </w:rPr>
-            </w:pPr>
-            <w:r>
-              <w:rPr>
-                <w:rFonts w:ascii="AppleSDGothicNeo" w:eastAsia="AppleSDGothicNeo" w:hAnsi="AppleSDGothicNeo" w:cs="굴림" w:hint="eastAsia"/>
-                <w:kern w:val="0"/>
-                <w:sz w:val="24"/>
-              </w:rPr>
-              <w:t xml:space="preserve">채용정보 등록 </w:t>
-            </w:r>
-          </w:p>
-        </w:tc>
-      </w:tr>
-      <w:tr>
-        <w:tc>
-          <w:tcPr>
-            <w:tcW w:w="1415" w:type="dxa"/>
-            <w:tcBorders>
-              <w:top w:val="single" w:sz="2" w:space="0" w:color="000000"/>
-              <w:left w:val="single" w:sz="2" w:space="0" w:color="000000"/>
-              <w:bottom w:val="single" w:sz="2" w:space="0" w:color="000000"/>
-              <w:right w:val="single" w:sz="2" w:space="0" w:color="A5A5A5"/>
-            </w:tcBorders>
-            <w:shd w:val="clear" w:color="auto" w:fill="FFFFFF"/>
-            <w:vAlign w:val="center"/>
-            <w:hideMark/>
-          </w:tcPr>
-          <w:p>
-            <w:pPr>
-              <w:widowControl/>
-              <w:wordWrap/>
-              <w:autoSpaceDE/>
-              <w:autoSpaceDN/>
-              <w:spacing w:before="100" w:beforeAutospacing="1" w:after="100" w:afterAutospacing="1"/>
-              <w:jc w:val="center"/>
-              <w:rPr>
-                <w:rFonts w:ascii="굴림" w:eastAsia="굴림" w:hAnsi="굴림" w:cs="굴림"/>
-                <w:kern w:val="0"/>
-                <w:sz w:val="24"/>
-              </w:rPr>
-            </w:pPr>
-            <w:r>
-              <w:rPr>
-                <w:rFonts w:ascii="ArialMT" w:eastAsia="굴림" w:hAnsi="ArialMT" w:cs="굴림"/>
-                <w:kern w:val="0"/>
-                <w:sz w:val="24"/>
-              </w:rPr>
-              <w:t>1</w:t>
-            </w:r>
-            <w:r>
-              <w:rPr>
-                <w:rFonts w:ascii="ArialMT" w:eastAsia="굴림" w:hAnsi="ArialMT" w:cs="굴림"/>
-                <w:kern w:val="0"/>
-                <w:sz w:val="24"/>
-              </w:rPr>
-              <w:t>4</w:t>
-            </w:r>
-          </w:p>
-        </w:tc>
-        <w:tc>
-          <w:tcPr>
-            <w:tcW w:w="5245" w:type="dxa"/>
-            <w:tcBorders>
-              <w:top w:val="single" w:sz="2" w:space="0" w:color="000000"/>
-              <w:left w:val="single" w:sz="2" w:space="0" w:color="A5A5A5"/>
-              <w:bottom w:val="single" w:sz="2" w:space="0" w:color="000000"/>
-              <w:right w:val="single" w:sz="2" w:space="0" w:color="A5A5A5"/>
-            </w:tcBorders>
-            <w:shd w:val="clear" w:color="auto" w:fill="FFFFFF"/>
-            <w:vAlign w:val="center"/>
-            <w:hideMark/>
-          </w:tcPr>
-          <w:p>
-            <w:pPr>
-              <w:widowControl/>
-              <w:wordWrap/>
-              <w:autoSpaceDE/>
-              <w:autoSpaceDN/>
-              <w:spacing w:before="100" w:beforeAutospacing="1" w:after="100" w:afterAutospacing="1"/>
-              <w:jc w:val="left"/>
-              <w:rPr>
-                <w:rFonts w:ascii="굴림" w:eastAsia="굴림" w:hAnsi="굴림" w:cs="굴림"/>
-                <w:kern w:val="0"/>
-                <w:sz w:val="24"/>
-              </w:rPr>
-            </w:pPr>
-            <w:r>
-              <w:rPr>
-                <w:rFonts w:ascii="AppleSDGothicNeo" w:eastAsia="AppleSDGothicNeo" w:hAnsi="AppleSDGothicNeo" w:cs="굴림" w:hint="eastAsia"/>
-                <w:kern w:val="0"/>
-                <w:sz w:val="24"/>
-              </w:rPr>
-              <w:t xml:space="preserve">등록한 채용 정보 리스트를 조회 </w:t>
-            </w:r>
-          </w:p>
-        </w:tc>
-        <w:tc>
-          <w:tcPr>
-            <w:tcW w:w="2360" w:type="dxa"/>
-            <w:tcBorders>
-              <w:top w:val="single" w:sz="2" w:space="0" w:color="000000"/>
-              <w:left w:val="single" w:sz="2" w:space="0" w:color="A5A5A5"/>
-              <w:bottom w:val="single" w:sz="2" w:space="0" w:color="000000"/>
-              <w:right w:val="single" w:sz="2" w:space="0" w:color="000000"/>
-            </w:tcBorders>
-            <w:shd w:val="clear" w:color="auto" w:fill="FFFFFF"/>
-            <w:vAlign w:val="center"/>
-            <w:hideMark/>
-          </w:tcPr>
-          <w:p>
-            <w:pPr>
-              <w:widowControl/>
-              <w:wordWrap/>
-              <w:autoSpaceDE/>
-              <w:autoSpaceDN/>
-              <w:spacing w:before="100" w:beforeAutospacing="1" w:after="100" w:afterAutospacing="1"/>
-              <w:jc w:val="left"/>
-              <w:rPr>
-                <w:rFonts w:ascii="굴림" w:eastAsia="굴림" w:hAnsi="굴림" w:cs="굴림"/>
-                <w:kern w:val="0"/>
-                <w:sz w:val="24"/>
-              </w:rPr>
-            </w:pPr>
-            <w:r>
-              <w:rPr>
-                <w:rFonts w:ascii="AppleSDGothicNeo" w:eastAsia="AppleSDGothicNeo" w:hAnsi="AppleSDGothicNeo" w:cs="굴림" w:hint="eastAsia"/>
-                <w:kern w:val="0"/>
-                <w:sz w:val="24"/>
-              </w:rPr>
               <w:t xml:space="preserve">채용정보 조회 </w:t>
-            </w:r>
-          </w:p>
-        </w:tc>
-      </w:tr>
-      <w:tr>
-        <w:tc>
-          <w:tcPr>
-            <w:tcW w:w="1415" w:type="dxa"/>
-            <w:tcBorders>
-              <w:top w:val="single" w:sz="2" w:space="0" w:color="000000"/>
-              <w:left w:val="single" w:sz="2" w:space="0" w:color="000000"/>
-              <w:bottom w:val="single" w:sz="2" w:space="0" w:color="000000"/>
-              <w:right w:val="single" w:sz="2" w:space="0" w:color="A5A5A5"/>
-            </w:tcBorders>
-            <w:shd w:val="clear" w:color="auto" w:fill="FFFFFF"/>
-            <w:vAlign w:val="center"/>
-            <w:hideMark/>
-          </w:tcPr>
-          <w:p>
-            <w:pPr>
-              <w:widowControl/>
-              <w:wordWrap/>
-              <w:autoSpaceDE/>
-              <w:autoSpaceDN/>
-              <w:spacing w:before="100" w:beforeAutospacing="1" w:after="100" w:afterAutospacing="1"/>
-              <w:jc w:val="center"/>
-              <w:rPr>
-                <w:rFonts w:ascii="굴림" w:eastAsia="굴림" w:hAnsi="굴림" w:cs="굴림"/>
-                <w:kern w:val="0"/>
-                <w:sz w:val="24"/>
-              </w:rPr>
-            </w:pPr>
-            <w:r>
-              <w:rPr>
-                <w:rFonts w:ascii="ArialMT" w:eastAsia="굴림" w:hAnsi="ArialMT" w:cs="굴림"/>
-                <w:kern w:val="0"/>
-                <w:sz w:val="24"/>
-              </w:rPr>
-              <w:t>15</w:t>
-            </w:r>
-          </w:p>
-        </w:tc>
-        <w:tc>
-          <w:tcPr>
-            <w:tcW w:w="5245" w:type="dxa"/>
-            <w:tcBorders>
-              <w:top w:val="single" w:sz="2" w:space="0" w:color="000000"/>
-              <w:left w:val="single" w:sz="2" w:space="0" w:color="A5A5A5"/>
-              <w:bottom w:val="single" w:sz="2" w:space="0" w:color="000000"/>
-              <w:right w:val="single" w:sz="2" w:space="0" w:color="A5A5A5"/>
-            </w:tcBorders>
-            <w:shd w:val="clear" w:color="auto" w:fill="FFFFFF"/>
-            <w:vAlign w:val="center"/>
-            <w:hideMark/>
-          </w:tcPr>
-          <w:p>
-            <w:pPr>
-              <w:widowControl/>
-              <w:wordWrap/>
-              <w:autoSpaceDE/>
-              <w:autoSpaceDN/>
-              <w:spacing w:before="100" w:beforeAutospacing="1" w:after="100" w:afterAutospacing="1"/>
-              <w:jc w:val="left"/>
-              <w:rPr>
-                <w:rFonts w:ascii="굴림" w:eastAsia="굴림" w:hAnsi="굴림" w:cs="굴림"/>
-                <w:kern w:val="0"/>
-                <w:sz w:val="24"/>
-              </w:rPr>
-            </w:pPr>
-            <w:r>
-              <w:rPr>
-                <w:rFonts w:ascii="AppleSDGothicNeo" w:eastAsia="AppleSDGothicNeo" w:hAnsi="AppleSDGothicNeo" w:cs="굴림" w:hint="eastAsia"/>
-                <w:kern w:val="0"/>
-                <w:sz w:val="24"/>
-              </w:rPr>
-              <w:t xml:space="preserve">특정 채용정보를 선택한 후 원하는 항목 수정 </w:t>
-            </w:r>
-          </w:p>
-        </w:tc>
-        <w:tc>
-          <w:tcPr>
-            <w:tcW w:w="2360" w:type="dxa"/>
-            <w:tcBorders>
-              <w:top w:val="single" w:sz="2" w:space="0" w:color="000000"/>
-              <w:left w:val="single" w:sz="2" w:space="0" w:color="A5A5A5"/>
-              <w:bottom w:val="single" w:sz="2" w:space="0" w:color="000000"/>
-              <w:right w:val="single" w:sz="2" w:space="0" w:color="000000"/>
-            </w:tcBorders>
-            <w:shd w:val="clear" w:color="auto" w:fill="FFFFFF"/>
-            <w:vAlign w:val="center"/>
-            <w:hideMark/>
-          </w:tcPr>
-          <w:p>
-            <w:pPr>
-              <w:widowControl/>
-              <w:wordWrap/>
-              <w:autoSpaceDE/>
-              <w:autoSpaceDN/>
-              <w:spacing w:before="100" w:beforeAutospacing="1" w:after="100" w:afterAutospacing="1"/>
-              <w:jc w:val="left"/>
-              <w:rPr>
-                <w:rFonts w:ascii="굴림" w:eastAsia="굴림" w:hAnsi="굴림" w:cs="굴림"/>
-                <w:kern w:val="0"/>
-                <w:sz w:val="24"/>
-              </w:rPr>
-            </w:pPr>
-            <w:r>
-              <w:rPr>
-                <w:rFonts w:ascii="AppleSDGothicNeo" w:eastAsia="AppleSDGothicNeo" w:hAnsi="AppleSDGothicNeo" w:cs="굴림" w:hint="eastAsia"/>
-                <w:kern w:val="0"/>
-                <w:sz w:val="24"/>
-              </w:rPr>
-              <w:t xml:space="preserve">채용정보 수정 </w:t>
-            </w:r>
-          </w:p>
-        </w:tc>
-      </w:tr>
-      <w:tr>
-        <w:tc>
-          <w:tcPr>
-            <w:tcW w:w="1415" w:type="dxa"/>
-            <w:tcBorders>
-              <w:top w:val="single" w:sz="2" w:space="0" w:color="000000"/>
-              <w:left w:val="single" w:sz="2" w:space="0" w:color="000000"/>
-              <w:bottom w:val="single" w:sz="2" w:space="0" w:color="A5A5A5"/>
-              <w:right w:val="single" w:sz="2" w:space="0" w:color="A5A5A5"/>
-            </w:tcBorders>
-            <w:shd w:val="clear" w:color="auto" w:fill="FFFFFF"/>
-            <w:vAlign w:val="center"/>
-            <w:hideMark/>
-          </w:tcPr>
-          <w:p>
-            <w:pPr>
-              <w:widowControl/>
-              <w:wordWrap/>
-              <w:autoSpaceDE/>
-              <w:autoSpaceDN/>
-              <w:spacing w:before="100" w:beforeAutospacing="1" w:after="100" w:afterAutospacing="1"/>
-              <w:jc w:val="center"/>
-              <w:rPr>
-                <w:rFonts w:ascii="굴림" w:eastAsia="굴림" w:hAnsi="굴림" w:cs="굴림"/>
-                <w:kern w:val="0"/>
-                <w:sz w:val="24"/>
-              </w:rPr>
-            </w:pPr>
-            <w:r>
-              <w:rPr>
-                <w:rFonts w:ascii="ArialMT" w:eastAsia="굴림" w:hAnsi="ArialMT" w:cs="굴림"/>
-                <w:kern w:val="0"/>
-                <w:sz w:val="24"/>
-              </w:rPr>
-              <w:t>16</w:t>
-            </w:r>
-          </w:p>
-        </w:tc>
-        <w:tc>
-          <w:tcPr>
-            <w:tcW w:w="5245" w:type="dxa"/>
-            <w:tcBorders>
-              <w:top w:val="single" w:sz="2" w:space="0" w:color="000000"/>
-              <w:left w:val="single" w:sz="2" w:space="0" w:color="A5A5A5"/>
-              <w:bottom w:val="single" w:sz="2" w:space="0" w:color="A5A5A5"/>
-              <w:right w:val="single" w:sz="2" w:space="0" w:color="A5A5A5"/>
-            </w:tcBorders>
-            <w:shd w:val="clear" w:color="auto" w:fill="FFFFFF"/>
-            <w:vAlign w:val="center"/>
-            <w:hideMark/>
-          </w:tcPr>
-          <w:p>
-            <w:pPr>
-              <w:widowControl/>
-              <w:wordWrap/>
-              <w:autoSpaceDE/>
-              <w:autoSpaceDN/>
-              <w:spacing w:before="100" w:beforeAutospacing="1" w:after="100" w:afterAutospacing="1"/>
-              <w:jc w:val="left"/>
-              <w:rPr>
-                <w:rFonts w:ascii="굴림" w:eastAsia="굴림" w:hAnsi="굴림" w:cs="굴림"/>
-                <w:kern w:val="0"/>
-                <w:sz w:val="24"/>
-              </w:rPr>
-            </w:pPr>
-            <w:r>
-              <w:rPr>
-                <w:rFonts w:ascii="AppleSDGothicNeo" w:eastAsia="AppleSDGothicNeo" w:hAnsi="AppleSDGothicNeo" w:cs="굴림" w:hint="eastAsia"/>
-                <w:kern w:val="0"/>
-                <w:sz w:val="24"/>
-              </w:rPr>
-              <w:t xml:space="preserve">특정 채용정보를 선택한 후 원하는 항목 삭제 </w:t>
-            </w:r>
-          </w:p>
-        </w:tc>
-        <w:tc>
-          <w:tcPr>
-            <w:tcW w:w="2360" w:type="dxa"/>
-            <w:tcBorders>
-              <w:top w:val="single" w:sz="2" w:space="0" w:color="000000"/>
-              <w:left w:val="single" w:sz="2" w:space="0" w:color="A5A5A5"/>
-              <w:bottom w:val="single" w:sz="2" w:space="0" w:color="A5A5A5"/>
-              <w:right w:val="single" w:sz="2" w:space="0" w:color="000000"/>
-            </w:tcBorders>
-            <w:shd w:val="clear" w:color="auto" w:fill="FFFFFF"/>
-            <w:vAlign w:val="center"/>
-            <w:hideMark/>
-          </w:tcPr>
-          <w:p>
-            <w:pPr>
-              <w:widowControl/>
-              <w:wordWrap/>
-              <w:autoSpaceDE/>
-              <w:autoSpaceDN/>
-              <w:spacing w:before="100" w:beforeAutospacing="1" w:after="100" w:afterAutospacing="1"/>
-              <w:jc w:val="left"/>
-              <w:rPr>
-                <w:rFonts w:ascii="굴림" w:eastAsia="굴림" w:hAnsi="굴림" w:cs="굴림"/>
-                <w:kern w:val="0"/>
-                <w:sz w:val="24"/>
-              </w:rPr>
-            </w:pPr>
-            <w:r>
-              <w:rPr>
-                <w:rFonts w:ascii="AppleSDGothicNeo" w:eastAsia="AppleSDGothicNeo" w:hAnsi="AppleSDGothicNeo" w:cs="굴림" w:hint="eastAsia"/>
-                <w:kern w:val="0"/>
-                <w:sz w:val="24"/>
-              </w:rPr>
-              <w:t xml:space="preserve">채용정보 삭제 </w:t>
-            </w:r>
-          </w:p>
-        </w:tc>
-      </w:tr>
-      <w:tr>
-        <w:tc>
-          <w:tcPr>
-            <w:tcW w:w="1415" w:type="dxa"/>
-            <w:tcBorders>
-              <w:top w:val="single" w:sz="2" w:space="0" w:color="000000"/>
-              <w:left w:val="single" w:sz="2" w:space="0" w:color="000000"/>
-              <w:bottom w:val="single" w:sz="2" w:space="0" w:color="000000"/>
-              <w:right w:val="single" w:sz="2" w:space="0" w:color="A5A5A5"/>
-            </w:tcBorders>
-            <w:shd w:val="clear" w:color="auto" w:fill="FFFFFF"/>
-            <w:vAlign w:val="center"/>
-            <w:hideMark/>
-          </w:tcPr>
-          <w:p>
-            <w:pPr>
-              <w:widowControl/>
-              <w:wordWrap/>
-              <w:autoSpaceDE/>
-              <w:autoSpaceDN/>
-              <w:spacing w:before="100" w:beforeAutospacing="1" w:after="100" w:afterAutospacing="1"/>
-              <w:jc w:val="center"/>
-              <w:rPr>
-                <w:rFonts w:ascii="굴림" w:eastAsia="굴림" w:hAnsi="굴림" w:cs="굴림"/>
-                <w:kern w:val="0"/>
-                <w:sz w:val="24"/>
-              </w:rPr>
-            </w:pPr>
-            <w:r>
-              <w:rPr>
-                <w:rFonts w:ascii="ArialMT" w:eastAsia="굴림" w:hAnsi="ArialMT" w:cs="굴림"/>
-                <w:kern w:val="0"/>
-                <w:sz w:val="24"/>
-              </w:rPr>
-              <w:t>17</w:t>
-            </w:r>
-          </w:p>
-        </w:tc>
-        <w:tc>
-          <w:tcPr>
-            <w:tcW w:w="5245" w:type="dxa"/>
-            <w:tcBorders>
-              <w:top w:val="single" w:sz="2" w:space="0" w:color="000000"/>
-              <w:left w:val="single" w:sz="2" w:space="0" w:color="A5A5A5"/>
-              <w:bottom w:val="single" w:sz="2" w:space="0" w:color="000000"/>
-              <w:right w:val="single" w:sz="2" w:space="0" w:color="A5A5A5"/>
-            </w:tcBorders>
-            <w:shd w:val="clear" w:color="auto" w:fill="FFFFFF"/>
-            <w:vAlign w:val="center"/>
-            <w:hideMark/>
-          </w:tcPr>
-          <w:p>
-            <w:pPr>
-              <w:widowControl/>
-              <w:wordWrap/>
-              <w:autoSpaceDE/>
-              <w:autoSpaceDN/>
-              <w:spacing w:before="100" w:beforeAutospacing="1" w:after="100" w:afterAutospacing="1"/>
-              <w:jc w:val="left"/>
-              <w:rPr>
-                <w:rFonts w:ascii="굴림" w:eastAsia="굴림" w:hAnsi="굴림" w:cs="굴림"/>
-                <w:kern w:val="0"/>
-                <w:sz w:val="24"/>
-              </w:rPr>
-            </w:pPr>
-            <w:r>
-              <w:rPr>
-                <w:rFonts w:ascii="AppleSDGothicNeo" w:eastAsia="AppleSDGothicNeo" w:hAnsi="AppleSDGothicNeo" w:cs="굴림" w:hint="eastAsia"/>
-                <w:kern w:val="0"/>
-                <w:sz w:val="24"/>
-              </w:rPr>
-              <w:t xml:space="preserve">특정 채용정보를 선택한 후 원하는 항목 마감 </w:t>
-            </w:r>
-          </w:p>
-        </w:tc>
-        <w:tc>
-          <w:tcPr>
-            <w:tcW w:w="2360" w:type="dxa"/>
-            <w:tcBorders>
-              <w:top w:val="single" w:sz="2" w:space="0" w:color="000000"/>
-              <w:left w:val="single" w:sz="2" w:space="0" w:color="A5A5A5"/>
-              <w:bottom w:val="single" w:sz="2" w:space="0" w:color="000000"/>
-              <w:right w:val="single" w:sz="2" w:space="0" w:color="000000"/>
-            </w:tcBorders>
-            <w:shd w:val="clear" w:color="auto" w:fill="FFFFFF"/>
-            <w:vAlign w:val="center"/>
-            <w:hideMark/>
-          </w:tcPr>
-          <w:p>
-            <w:pPr>
-              <w:widowControl/>
-              <w:wordWrap/>
-              <w:autoSpaceDE/>
-              <w:autoSpaceDN/>
-              <w:spacing w:before="100" w:beforeAutospacing="1" w:after="100" w:afterAutospacing="1"/>
-              <w:jc w:val="left"/>
-              <w:rPr>
-                <w:rFonts w:ascii="굴림" w:eastAsia="굴림" w:hAnsi="굴림" w:cs="굴림"/>
-                <w:kern w:val="0"/>
-                <w:sz w:val="24"/>
-              </w:rPr>
-            </w:pPr>
-            <w:r>
-              <w:rPr>
-                <w:rFonts w:ascii="AppleSDGothicNeo" w:eastAsia="AppleSDGothicNeo" w:hAnsi="AppleSDGothicNeo" w:cs="굴림" w:hint="eastAsia"/>
-                <w:kern w:val="0"/>
-                <w:sz w:val="24"/>
-              </w:rPr>
-              <w:t xml:space="preserve">채용정보 마감 </w:t>
-            </w:r>
-          </w:p>
-        </w:tc>
-      </w:tr>
-      <w:tr>
-        <w:tc>
-          <w:tcPr>
-            <w:tcW w:w="1415" w:type="dxa"/>
-            <w:tcBorders>
-              <w:top w:val="single" w:sz="2" w:space="0" w:color="000000"/>
-              <w:left w:val="single" w:sz="2" w:space="0" w:color="000000"/>
-              <w:bottom w:val="single" w:sz="2" w:space="0" w:color="000000"/>
-              <w:right w:val="single" w:sz="2" w:space="0" w:color="A5A5A5"/>
-            </w:tcBorders>
-            <w:shd w:val="clear" w:color="auto" w:fill="FFFFFF"/>
-            <w:vAlign w:val="center"/>
-            <w:hideMark/>
-          </w:tcPr>
-          <w:p>
-            <w:pPr>
-              <w:widowControl/>
-              <w:wordWrap/>
-              <w:autoSpaceDE/>
-              <w:autoSpaceDN/>
-              <w:spacing w:before="100" w:beforeAutospacing="1" w:after="100" w:afterAutospacing="1"/>
-              <w:jc w:val="center"/>
-              <w:rPr>
-                <w:rFonts w:ascii="굴림" w:eastAsia="굴림" w:hAnsi="굴림" w:cs="굴림"/>
-                <w:kern w:val="0"/>
-                <w:sz w:val="24"/>
-              </w:rPr>
-            </w:pPr>
-            <w:r>
-              <w:rPr>
-                <w:rFonts w:ascii="ArialMT" w:eastAsia="굴림" w:hAnsi="ArialMT" w:cs="굴림"/>
-                <w:kern w:val="0"/>
-                <w:sz w:val="24"/>
-              </w:rPr>
-              <w:t>18</w:t>
-            </w:r>
-          </w:p>
-        </w:tc>
-        <w:tc>
-          <w:tcPr>
-            <w:tcW w:w="5245" w:type="dxa"/>
-            <w:tcBorders>
-              <w:top w:val="single" w:sz="2" w:space="0" w:color="000000"/>
-              <w:left w:val="single" w:sz="2" w:space="0" w:color="A5A5A5"/>
-              <w:bottom w:val="single" w:sz="2" w:space="0" w:color="000000"/>
-              <w:right w:val="single" w:sz="2" w:space="0" w:color="A5A5A5"/>
-            </w:tcBorders>
-            <w:shd w:val="clear" w:color="auto" w:fill="FFFFFF"/>
-            <w:vAlign w:val="center"/>
-            <w:hideMark/>
-          </w:tcPr>
-          <w:p>
-            <w:pPr>
-              <w:widowControl/>
-              <w:wordWrap/>
-              <w:autoSpaceDE/>
-              <w:autoSpaceDN/>
-              <w:spacing w:before="100" w:beforeAutospacing="1" w:after="100" w:afterAutospacing="1"/>
-              <w:jc w:val="left"/>
-              <w:rPr>
-                <w:rFonts w:ascii="굴림" w:eastAsia="굴림" w:hAnsi="굴림" w:cs="굴림"/>
-                <w:kern w:val="0"/>
-                <w:sz w:val="24"/>
-              </w:rPr>
-            </w:pPr>
-            <w:r>
-              <w:rPr>
-                <w:rFonts w:ascii="AppleSDGothicNeo" w:eastAsia="AppleSDGothicNeo" w:hAnsi="AppleSDGothicNeo" w:cs="굴림" w:hint="eastAsia"/>
-                <w:kern w:val="0"/>
-                <w:sz w:val="24"/>
-              </w:rPr>
-              <w:t xml:space="preserve">원하는 지원자 수에 도달한 경우 채용 조기 마감 </w:t>
-            </w:r>
-          </w:p>
-        </w:tc>
-        <w:tc>
-          <w:tcPr>
-            <w:tcW w:w="2360" w:type="dxa"/>
-            <w:tcBorders>
-              <w:top w:val="single" w:sz="2" w:space="0" w:color="000000"/>
-              <w:left w:val="single" w:sz="2" w:space="0" w:color="A5A5A5"/>
-              <w:bottom w:val="single" w:sz="2" w:space="0" w:color="000000"/>
-              <w:right w:val="single" w:sz="2" w:space="0" w:color="000000"/>
-            </w:tcBorders>
-            <w:shd w:val="clear" w:color="auto" w:fill="FFFFFF"/>
-            <w:vAlign w:val="center"/>
-            <w:hideMark/>
-          </w:tcPr>
-          <w:p>
-            <w:pPr>
-              <w:widowControl/>
-              <w:wordWrap/>
-              <w:autoSpaceDE/>
-              <w:autoSpaceDN/>
-              <w:spacing w:before="100" w:beforeAutospacing="1" w:after="100" w:afterAutospacing="1"/>
-              <w:jc w:val="left"/>
-              <w:rPr>
-                <w:rFonts w:ascii="굴림" w:eastAsia="굴림" w:hAnsi="굴림" w:cs="굴림"/>
-                <w:kern w:val="0"/>
-                <w:sz w:val="24"/>
-              </w:rPr>
-            </w:pPr>
-            <w:r>
-              <w:rPr>
-                <w:rFonts w:ascii="AppleSDGothicNeo" w:eastAsia="AppleSDGothicNeo" w:hAnsi="AppleSDGothicNeo" w:cs="굴림" w:hint="eastAsia"/>
-                <w:kern w:val="0"/>
-                <w:sz w:val="24"/>
-              </w:rPr>
-              <w:t xml:space="preserve">채용정보 조기 마 감 </w:t>
-            </w:r>
-          </w:p>
-        </w:tc>
-      </w:tr>
-      <w:tr>
-        <w:tc>
-          <w:tcPr>
-            <w:tcW w:w="1415" w:type="dxa"/>
-            <w:tcBorders>
-              <w:top w:val="single" w:sz="2" w:space="0" w:color="000000"/>
-              <w:left w:val="single" w:sz="2" w:space="0" w:color="000000"/>
-              <w:bottom w:val="single" w:sz="2" w:space="0" w:color="000000"/>
-              <w:right w:val="single" w:sz="2" w:space="0" w:color="A5A5A5"/>
-            </w:tcBorders>
-            <w:shd w:val="clear" w:color="auto" w:fill="FFFFFF"/>
-            <w:vAlign w:val="center"/>
-            <w:hideMark/>
-          </w:tcPr>
-          <w:p>
-            <w:pPr>
-              <w:widowControl/>
-              <w:wordWrap/>
-              <w:autoSpaceDE/>
-              <w:autoSpaceDN/>
-              <w:spacing w:before="100" w:beforeAutospacing="1" w:after="100" w:afterAutospacing="1"/>
-              <w:jc w:val="center"/>
-              <w:rPr>
-                <w:rFonts w:ascii="굴림" w:eastAsia="굴림" w:hAnsi="굴림" w:cs="굴림"/>
-                <w:kern w:val="0"/>
-                <w:sz w:val="24"/>
-              </w:rPr>
-            </w:pPr>
-            <w:r>
-              <w:rPr>
-                <w:rFonts w:ascii="ArialMT" w:eastAsia="굴림" w:hAnsi="ArialMT" w:cs="굴림"/>
-                <w:kern w:val="0"/>
-                <w:sz w:val="24"/>
-              </w:rPr>
-              <w:t>19</w:t>
-            </w:r>
-          </w:p>
-        </w:tc>
-        <w:tc>
-          <w:tcPr>
-            <w:tcW w:w="5245" w:type="dxa"/>
-            <w:tcBorders>
-              <w:top w:val="single" w:sz="2" w:space="0" w:color="000000"/>
-              <w:left w:val="single" w:sz="2" w:space="0" w:color="A5A5A5"/>
-              <w:bottom w:val="single" w:sz="2" w:space="0" w:color="000000"/>
-              <w:right w:val="single" w:sz="2" w:space="0" w:color="A5A5A5"/>
-            </w:tcBorders>
-            <w:shd w:val="clear" w:color="auto" w:fill="FFFFFF"/>
-            <w:vAlign w:val="center"/>
-            <w:hideMark/>
-          </w:tcPr>
-          <w:p>
-            <w:pPr>
-              <w:widowControl/>
-              <w:wordWrap/>
-              <w:autoSpaceDE/>
-              <w:autoSpaceDN/>
-              <w:spacing w:before="100" w:beforeAutospacing="1" w:after="100" w:afterAutospacing="1"/>
-              <w:jc w:val="left"/>
-              <w:rPr>
-                <w:rFonts w:ascii="굴림" w:eastAsia="굴림" w:hAnsi="굴림" w:cs="굴림"/>
-                <w:kern w:val="0"/>
-                <w:sz w:val="24"/>
-              </w:rPr>
-            </w:pPr>
-            <w:r>
-              <w:rPr>
-                <w:rFonts w:ascii="AppleSDGothicNeo" w:eastAsia="AppleSDGothicNeo" w:hAnsi="AppleSDGothicNeo" w:cs="굴림" w:hint="eastAsia"/>
-                <w:kern w:val="0"/>
-                <w:sz w:val="24"/>
-              </w:rPr>
-              <w:t>마감</w:t>
-            </w:r>
-            <w:r>
-              <w:rPr>
-                <w:rFonts w:ascii="AppleSDGothicNeo" w:eastAsia="AppleSDGothicNeo" w:hAnsi="AppleSDGothicNeo" w:cs="굴림" w:hint="eastAsia"/>
-                <w:kern w:val="0"/>
-                <w:sz w:val="24"/>
-              </w:rPr>
-              <w:t xml:space="preserve"> </w:t>
-            </w:r>
-            <w:r>
-              <w:rPr>
-                <w:rFonts w:ascii="AppleSDGothicNeo" w:eastAsia="AppleSDGothicNeo" w:hAnsi="AppleSDGothicNeo" w:cs="굴림" w:hint="eastAsia"/>
-                <w:kern w:val="0"/>
-                <w:sz w:val="24"/>
-              </w:rPr>
-              <w:t xml:space="preserve">처리된 채용 정보 내역 조회 </w:t>
-            </w:r>
-          </w:p>
-        </w:tc>
-        <w:tc>
-          <w:tcPr>
-            <w:tcW w:w="2360" w:type="dxa"/>
-            <w:tcBorders>
-              <w:top w:val="single" w:sz="2" w:space="0" w:color="000000"/>
-              <w:left w:val="single" w:sz="2" w:space="0" w:color="A5A5A5"/>
-              <w:bottom w:val="single" w:sz="2" w:space="0" w:color="000000"/>
-              <w:right w:val="single" w:sz="2" w:space="0" w:color="000000"/>
-            </w:tcBorders>
-            <w:shd w:val="clear" w:color="auto" w:fill="FFFFFF"/>
-            <w:vAlign w:val="center"/>
-            <w:hideMark/>
-          </w:tcPr>
-          <w:p>
-            <w:pPr>
-              <w:widowControl/>
-              <w:wordWrap/>
-              <w:autoSpaceDE/>
-              <w:autoSpaceDN/>
-              <w:spacing w:before="100" w:beforeAutospacing="1" w:after="100" w:afterAutospacing="1"/>
-              <w:jc w:val="left"/>
-              <w:rPr>
-                <w:rFonts w:ascii="굴림" w:eastAsia="굴림" w:hAnsi="굴림" w:cs="굴림"/>
-                <w:kern w:val="0"/>
-                <w:sz w:val="24"/>
-              </w:rPr>
-            </w:pPr>
-            <w:r>
-              <w:rPr>
-                <w:rFonts w:ascii="AppleSDGothicNeo" w:eastAsia="AppleSDGothicNeo" w:hAnsi="AppleSDGothicNeo" w:cs="굴림" w:hint="eastAsia"/>
-                <w:kern w:val="0"/>
-                <w:sz w:val="24"/>
-              </w:rPr>
-              <w:t xml:space="preserve">마감내역조회 </w:t>
             </w:r>
           </w:p>
         </w:tc>

</xml_diff>

<commit_message>
docs: No 번호 수정
</commit_message>
<xml_diff>
--- a/Requirement List.docx
+++ b/Requirement List.docx
@@ -186,7 +186,7 @@
               <w:bottom w:val="single" w:sz="2" w:space="0" w:color="000000"/>
               <w:right w:val="single" w:sz="2" w:space="0" w:color="A5A5A5"/>
             </w:tcBorders>
-            <w:shd w:val="clear" w:color="auto" w:fill="FFFFFF"/>
+            <w:shd w:val="clear" w:color="auto" w:fill="auto"/>
             <w:vAlign w:val="center"/>
             <w:hideMark/>
           </w:tcPr>
@@ -223,7 +223,7 @@
               <w:bottom w:val="single" w:sz="2" w:space="0" w:color="000000"/>
               <w:right w:val="single" w:sz="2" w:space="0" w:color="A5A5A5"/>
             </w:tcBorders>
-            <w:shd w:val="clear" w:color="auto" w:fill="FFFFFF"/>
+            <w:shd w:val="clear" w:color="auto" w:fill="auto"/>
             <w:vAlign w:val="center"/>
             <w:hideMark/>
           </w:tcPr>
@@ -380,7 +380,7 @@
               <w:bottom w:val="single" w:sz="2" w:space="0" w:color="000000"/>
               <w:right w:val="single" w:sz="2" w:space="0" w:color="000000"/>
             </w:tcBorders>
-            <w:shd w:val="clear" w:color="auto" w:fill="FFFFFF"/>
+            <w:shd w:val="clear" w:color="auto" w:fill="auto"/>
             <w:vAlign w:val="center"/>
             <w:hideMark/>
           </w:tcPr>
@@ -435,7 +435,7 @@
               <w:bottom w:val="single" w:sz="2" w:space="0" w:color="000000"/>
               <w:right w:val="single" w:sz="2" w:space="0" w:color="A5A5A5"/>
             </w:tcBorders>
-            <w:shd w:val="clear" w:color="auto" w:fill="FFFFFF"/>
+            <w:shd w:val="clear" w:color="auto" w:fill="auto"/>
             <w:vAlign w:val="center"/>
             <w:hideMark/>
           </w:tcPr>
@@ -449,6 +449,47 @@
               <w:jc w:val="center"/>
               <w:rPr>
                 <w:rFonts w:ascii="굴림" w:eastAsia="굴림" w:hAnsi="굴림" w:cs="굴림"/>
+                <w:b/>
+                <w:bCs/>
+                <w:kern w:val="0"/>
+                <w:sz w:val="24"/>
+              </w:rPr>
+            </w:pPr>
+            <w:r>
+              <w:rPr>
+                <w:rFonts w:ascii="굴림" w:eastAsia="굴림" w:hAnsi="굴림" w:cs="굴림" w:hint="eastAsia"/>
+                <w:b/>
+                <w:bCs/>
+                <w:kern w:val="0"/>
+                <w:sz w:val="24"/>
+              </w:rPr>
+              <w:t>2</w:t>
+            </w:r>
+          </w:p>
+        </w:tc>
+        <w:tc>
+          <w:tcPr>
+            <w:tcW w:w="5245" w:type="dxa"/>
+            <w:tcBorders>
+              <w:top w:val="single" w:sz="2" w:space="0" w:color="000000"/>
+              <w:left w:val="single" w:sz="2" w:space="0" w:color="A5A5A5"/>
+              <w:bottom w:val="single" w:sz="2" w:space="0" w:color="000000"/>
+              <w:right w:val="single" w:sz="2" w:space="0" w:color="A5A5A5"/>
+            </w:tcBorders>
+            <w:shd w:val="clear" w:color="auto" w:fill="auto"/>
+            <w:vAlign w:val="center"/>
+            <w:hideMark/>
+          </w:tcPr>
+          <w:p>
+            <w:pPr>
+              <w:widowControl/>
+              <w:wordWrap/>
+              <w:autoSpaceDE/>
+              <w:autoSpaceDN/>
+              <w:spacing w:before="100" w:beforeAutospacing="1" w:after="100" w:afterAutospacing="1"/>
+              <w:jc w:val="left"/>
+              <w:rPr>
+                <w:rFonts w:ascii="굴림" w:eastAsia="굴림" w:hAnsi="굴림" w:cs="굴림"/>
                 <w:kern w:val="0"/>
                 <w:sz w:val="24"/>
               </w:rPr>
@@ -459,97 +500,60 @@
                 <w:kern w:val="0"/>
                 <w:sz w:val="24"/>
               </w:rPr>
-              <w:t>3</w:t>
-            </w:r>
-          </w:p>
-        </w:tc>
-        <w:tc>
-          <w:tcPr>
-            <w:tcW w:w="5245" w:type="dxa"/>
+              <w:t>(</w:t>
+            </w:r>
+            <w:r>
+              <w:rPr>
+                <w:rFonts w:ascii="AppleSDGothicNeo" w:eastAsia="AppleSDGothicNeo" w:hAnsi="AppleSDGothicNeo" w:cs="굴림" w:hint="eastAsia"/>
+                <w:kern w:val="0"/>
+                <w:sz w:val="24"/>
+              </w:rPr>
+              <w:t>일반 회원이</w:t>
+            </w:r>
+            <w:r>
+              <w:rPr>
+                <w:rFonts w:ascii="ArialMT" w:eastAsia="굴림" w:hAnsi="ArialMT" w:cs="굴림"/>
+                <w:kern w:val="0"/>
+                <w:sz w:val="24"/>
+              </w:rPr>
+              <w:t>)"</w:t>
+            </w:r>
+            <w:r>
+              <w:rPr>
+                <w:rFonts w:ascii="AppleSDGothicNeo" w:eastAsia="AppleSDGothicNeo" w:hAnsi="AppleSDGothicNeo" w:cs="굴림" w:hint="eastAsia"/>
+                <w:kern w:val="0"/>
+                <w:sz w:val="24"/>
+              </w:rPr>
+              <w:t>회사 지원이 완료되었습니다</w:t>
+            </w:r>
+            <w:r>
+              <w:rPr>
+                <w:rFonts w:ascii="ArialMT" w:eastAsia="굴림" w:hAnsi="ArialMT" w:cs="굴림"/>
+                <w:kern w:val="0"/>
+                <w:sz w:val="24"/>
+              </w:rPr>
+              <w:t xml:space="preserve">" </w:t>
+            </w:r>
+            <w:r>
+              <w:rPr>
+                <w:rFonts w:ascii="AppleSDGothicNeo" w:eastAsia="AppleSDGothicNeo" w:hAnsi="AppleSDGothicNeo" w:cs="굴림" w:hint="eastAsia"/>
+                <w:kern w:val="0"/>
+                <w:sz w:val="24"/>
+              </w:rPr>
+              <w:t xml:space="preserve">라는 메시지를 출력 </w:t>
+            </w:r>
+          </w:p>
+        </w:tc>
+        <w:tc>
+          <w:tcPr>
+            <w:tcW w:w="2360" w:type="dxa"/>
             <w:tcBorders>
               <w:top w:val="single" w:sz="2" w:space="0" w:color="000000"/>
               <w:left w:val="single" w:sz="2" w:space="0" w:color="A5A5A5"/>
               <w:bottom w:val="single" w:sz="2" w:space="0" w:color="000000"/>
-              <w:right w:val="single" w:sz="2" w:space="0" w:color="A5A5A5"/>
-            </w:tcBorders>
-            <w:shd w:val="clear" w:color="auto" w:fill="FFFFFF"/>
-            <w:vAlign w:val="center"/>
-            <w:hideMark/>
-          </w:tcPr>
-          <w:p>
-            <w:pPr>
-              <w:widowControl/>
-              <w:wordWrap/>
-              <w:autoSpaceDE/>
-              <w:autoSpaceDN/>
-              <w:spacing w:before="100" w:beforeAutospacing="1" w:after="100" w:afterAutospacing="1"/>
-              <w:jc w:val="left"/>
-              <w:rPr>
-                <w:rFonts w:ascii="굴림" w:eastAsia="굴림" w:hAnsi="굴림" w:cs="굴림"/>
-                <w:kern w:val="0"/>
-                <w:sz w:val="24"/>
-              </w:rPr>
-            </w:pPr>
-            <w:r>
-              <w:rPr>
-                <w:rFonts w:ascii="ArialMT" w:eastAsia="굴림" w:hAnsi="ArialMT" w:cs="굴림"/>
-                <w:kern w:val="0"/>
-                <w:sz w:val="24"/>
-              </w:rPr>
-              <w:t>(</w:t>
-            </w:r>
-            <w:r>
-              <w:rPr>
-                <w:rFonts w:ascii="AppleSDGothicNeo" w:eastAsia="AppleSDGothicNeo" w:hAnsi="AppleSDGothicNeo" w:cs="굴림" w:hint="eastAsia"/>
-                <w:kern w:val="0"/>
-                <w:sz w:val="24"/>
-              </w:rPr>
-              <w:t>일반 회원이</w:t>
-            </w:r>
-            <w:r>
-              <w:rPr>
-                <w:rFonts w:ascii="ArialMT" w:eastAsia="굴림" w:hAnsi="ArialMT" w:cs="굴림"/>
-                <w:kern w:val="0"/>
-                <w:sz w:val="24"/>
-              </w:rPr>
-              <w:t>)"</w:t>
-            </w:r>
-            <w:r>
-              <w:rPr>
-                <w:rFonts w:ascii="AppleSDGothicNeo" w:eastAsia="AppleSDGothicNeo" w:hAnsi="AppleSDGothicNeo" w:cs="굴림" w:hint="eastAsia"/>
-                <w:kern w:val="0"/>
-                <w:sz w:val="24"/>
-              </w:rPr>
-              <w:t>회사 지원이 완료되었습니다</w:t>
-            </w:r>
-            <w:r>
-              <w:rPr>
-                <w:rFonts w:ascii="ArialMT" w:eastAsia="굴림" w:hAnsi="ArialMT" w:cs="굴림"/>
-                <w:kern w:val="0"/>
-                <w:sz w:val="24"/>
-              </w:rPr>
-              <w:t xml:space="preserve">" </w:t>
-            </w:r>
-            <w:r>
-              <w:rPr>
-                <w:rFonts w:ascii="AppleSDGothicNeo" w:eastAsia="AppleSDGothicNeo" w:hAnsi="AppleSDGothicNeo" w:cs="굴림" w:hint="eastAsia"/>
-                <w:kern w:val="0"/>
-                <w:sz w:val="24"/>
-              </w:rPr>
-              <w:t xml:space="preserve">라는 메시지를 출력 </w:t>
-            </w:r>
-          </w:p>
-        </w:tc>
-        <w:tc>
-          <w:tcPr>
-            <w:tcW w:w="2360" w:type="dxa"/>
-            <w:tcBorders>
-              <w:top w:val="single" w:sz="2" w:space="0" w:color="000000"/>
-              <w:left w:val="single" w:sz="2" w:space="0" w:color="A5A5A5"/>
-              <w:bottom w:val="single" w:sz="2" w:space="0" w:color="000000"/>
               <w:right w:val="single" w:sz="2" w:space="0" w:color="000000"/>
             </w:tcBorders>
-            <w:shd w:val="clear" w:color="auto" w:fill="FFFFFF"/>
+            <w:shd w:val="clear" w:color="auto" w:fill="auto"/>
             <w:vAlign w:val="center"/>
             <w:hideMark/>
           </w:tcPr>
@@ -588,7 +592,7 @@
               <w:bottom w:val="single" w:sz="2" w:space="0" w:color="000000"/>
               <w:right w:val="single" w:sz="2" w:space="0" w:color="A5A5A5"/>
             </w:tcBorders>
-            <w:shd w:val="clear" w:color="auto" w:fill="FFFFFF"/>
+            <w:shd w:val="clear" w:color="auto" w:fill="auto"/>
             <w:vAlign w:val="center"/>
             <w:hideMark/>
           </w:tcPr>
@@ -602,107 +606,111 @@
               <w:jc w:val="center"/>
               <w:rPr>
                 <w:rFonts w:ascii="굴림" w:eastAsia="굴림" w:hAnsi="굴림" w:cs="굴림"/>
-                <w:kern w:val="0"/>
-                <w:sz w:val="24"/>
-              </w:rPr>
-            </w:pPr>
+                <w:b/>
+                <w:bCs/>
+                <w:kern w:val="0"/>
+                <w:sz w:val="24"/>
+              </w:rPr>
+            </w:pPr>
+            <w:r>
+              <w:rPr>
+                <w:rFonts w:ascii="굴림" w:eastAsia="굴림" w:hAnsi="굴림" w:cs="굴림" w:hint="eastAsia"/>
+                <w:b/>
+                <w:bCs/>
+                <w:kern w:val="0"/>
+                <w:sz w:val="24"/>
+              </w:rPr>
+              <w:t>3</w:t>
+            </w:r>
+          </w:p>
+        </w:tc>
+        <w:tc>
+          <w:tcPr>
+            <w:tcW w:w="5245" w:type="dxa"/>
+            <w:tcBorders>
+              <w:top w:val="single" w:sz="2" w:space="0" w:color="000000"/>
+              <w:left w:val="single" w:sz="2" w:space="0" w:color="A5A5A5"/>
+              <w:bottom w:val="single" w:sz="2" w:space="0" w:color="000000"/>
+              <w:right w:val="single" w:sz="2" w:space="0" w:color="A5A5A5"/>
+            </w:tcBorders>
+            <w:shd w:val="clear" w:color="auto" w:fill="auto"/>
+            <w:vAlign w:val="center"/>
+            <w:hideMark/>
+          </w:tcPr>
+          <w:p>
+            <w:pPr>
+              <w:widowControl/>
+              <w:wordWrap/>
+              <w:autoSpaceDE/>
+              <w:autoSpaceDN/>
+              <w:spacing w:before="100" w:beforeAutospacing="1" w:after="100" w:afterAutospacing="1"/>
+              <w:jc w:val="left"/>
+              <w:rPr>
+                <w:rFonts w:ascii="굴림" w:eastAsia="굴림" w:hAnsi="굴림" w:cs="굴림"/>
+                <w:kern w:val="0"/>
+                <w:sz w:val="24"/>
+              </w:rPr>
+            </w:pPr>
+            <w:r>
+              <w:rPr>
+                <w:rFonts w:ascii="AppleSDGothicNeo" w:eastAsia="AppleSDGothicNeo" w:hAnsi="AppleSDGothicNeo" w:cs="굴림" w:hint="eastAsia"/>
+                <w:kern w:val="0"/>
+                <w:sz w:val="24"/>
+              </w:rPr>
+              <w:t>사용자는 사용 권한을 얻기 위해서 회원 가입을 해야 한다</w:t>
+            </w:r>
             <w:r>
               <w:rPr>
                 <w:rFonts w:ascii="ArialMT" w:eastAsia="굴림" w:hAnsi="ArialMT" w:cs="굴림"/>
                 <w:kern w:val="0"/>
                 <w:sz w:val="24"/>
               </w:rPr>
-              <w:t>4</w:t>
-            </w:r>
-          </w:p>
-        </w:tc>
-        <w:tc>
-          <w:tcPr>
-            <w:tcW w:w="5245" w:type="dxa"/>
+              <w:t xml:space="preserve">. </w:t>
+            </w:r>
+            <w:r>
+              <w:rPr>
+                <w:rFonts w:ascii="AppleSDGothicNeo" w:eastAsia="AppleSDGothicNeo" w:hAnsi="AppleSDGothicNeo" w:cs="굴림" w:hint="eastAsia"/>
+                <w:kern w:val="0"/>
+                <w:sz w:val="24"/>
+              </w:rPr>
+              <w:t xml:space="preserve">회사 회원과 일반 회원으로 구분되며 자신의 기본 정보와 </w:t>
+            </w:r>
+            <w:r>
+              <w:rPr>
+                <w:rFonts w:ascii="ArialMT" w:eastAsia="굴림" w:hAnsi="ArialMT" w:cs="굴림"/>
+                <w:kern w:val="0"/>
+                <w:sz w:val="24"/>
+              </w:rPr>
+              <w:t xml:space="preserve">ID/ Password </w:t>
+            </w:r>
+            <w:r>
+              <w:rPr>
+                <w:rFonts w:ascii="AppleSDGothicNeo" w:eastAsia="AppleSDGothicNeo" w:hAnsi="AppleSDGothicNeo" w:cs="굴림" w:hint="eastAsia"/>
+                <w:kern w:val="0"/>
+                <w:sz w:val="24"/>
+              </w:rPr>
+              <w:t>를 입력해야 한다</w:t>
+            </w:r>
+            <w:r>
+              <w:rPr>
+                <w:rFonts w:ascii="ArialMT" w:eastAsia="굴림" w:hAnsi="ArialMT" w:cs="굴림"/>
+                <w:kern w:val="0"/>
+                <w:sz w:val="24"/>
+              </w:rPr>
+              <w:t xml:space="preserve">. </w:t>
+            </w:r>
+          </w:p>
+        </w:tc>
+        <w:tc>
+          <w:tcPr>
+            <w:tcW w:w="2360" w:type="dxa"/>
             <w:tcBorders>
               <w:top w:val="single" w:sz="2" w:space="0" w:color="000000"/>
               <w:left w:val="single" w:sz="2" w:space="0" w:color="A5A5A5"/>
               <w:bottom w:val="single" w:sz="2" w:space="0" w:color="000000"/>
-              <w:right w:val="single" w:sz="2" w:space="0" w:color="A5A5A5"/>
-            </w:tcBorders>
-            <w:shd w:val="clear" w:color="auto" w:fill="FFFFFF"/>
-            <w:vAlign w:val="center"/>
-            <w:hideMark/>
-          </w:tcPr>
-          <w:p>
-            <w:pPr>
-              <w:widowControl/>
-              <w:wordWrap/>
-              <w:autoSpaceDE/>
-              <w:autoSpaceDN/>
-              <w:spacing w:before="100" w:beforeAutospacing="1" w:after="100" w:afterAutospacing="1"/>
-              <w:jc w:val="left"/>
-              <w:rPr>
-                <w:rFonts w:ascii="굴림" w:eastAsia="굴림" w:hAnsi="굴림" w:cs="굴림"/>
-                <w:kern w:val="0"/>
-                <w:sz w:val="24"/>
-              </w:rPr>
-            </w:pPr>
-            <w:r>
-              <w:rPr>
-                <w:rFonts w:ascii="AppleSDGothicNeo" w:eastAsia="AppleSDGothicNeo" w:hAnsi="AppleSDGothicNeo" w:cs="굴림" w:hint="eastAsia"/>
-                <w:kern w:val="0"/>
-                <w:sz w:val="24"/>
-              </w:rPr>
-              <w:t>사용자는 사용 권한을 얻기 위해서 회원 가입을 해야 한다</w:t>
-            </w:r>
-            <w:r>
-              <w:rPr>
-                <w:rFonts w:ascii="ArialMT" w:eastAsia="굴림" w:hAnsi="ArialMT" w:cs="굴림"/>
-                <w:kern w:val="0"/>
-                <w:sz w:val="24"/>
-              </w:rPr>
-              <w:t xml:space="preserve">. </w:t>
-            </w:r>
-            <w:r>
-              <w:rPr>
-                <w:rFonts w:ascii="AppleSDGothicNeo" w:eastAsia="AppleSDGothicNeo" w:hAnsi="AppleSDGothicNeo" w:cs="굴림" w:hint="eastAsia"/>
-                <w:kern w:val="0"/>
-                <w:sz w:val="24"/>
-              </w:rPr>
-              <w:t xml:space="preserve">회사 회원과 일반 회원으로 구분되며 자신의 기본 정보와 </w:t>
-            </w:r>
-            <w:r>
-              <w:rPr>
-                <w:rFonts w:ascii="ArialMT" w:eastAsia="굴림" w:hAnsi="ArialMT" w:cs="굴림"/>
-                <w:kern w:val="0"/>
-                <w:sz w:val="24"/>
-              </w:rPr>
-              <w:t xml:space="preserve">ID/ Password </w:t>
-            </w:r>
-            <w:r>
-              <w:rPr>
-                <w:rFonts w:ascii="AppleSDGothicNeo" w:eastAsia="AppleSDGothicNeo" w:hAnsi="AppleSDGothicNeo" w:cs="굴림" w:hint="eastAsia"/>
-                <w:kern w:val="0"/>
-                <w:sz w:val="24"/>
-              </w:rPr>
-              <w:t>를 입력해야 한다</w:t>
-            </w:r>
-            <w:r>
-              <w:rPr>
-                <w:rFonts w:ascii="ArialMT" w:eastAsia="굴림" w:hAnsi="ArialMT" w:cs="굴림"/>
-                <w:kern w:val="0"/>
-                <w:sz w:val="24"/>
-              </w:rPr>
-              <w:t xml:space="preserve">. </w:t>
-            </w:r>
-          </w:p>
-        </w:tc>
-        <w:tc>
-          <w:tcPr>
-            <w:tcW w:w="2360" w:type="dxa"/>
-            <w:tcBorders>
-              <w:top w:val="single" w:sz="2" w:space="0" w:color="000000"/>
-              <w:left w:val="single" w:sz="2" w:space="0" w:color="A5A5A5"/>
-              <w:bottom w:val="single" w:sz="2" w:space="0" w:color="000000"/>
               <w:right w:val="single" w:sz="2" w:space="0" w:color="000000"/>
             </w:tcBorders>
-            <w:shd w:val="clear" w:color="auto" w:fill="FFFFFF"/>
+            <w:shd w:val="clear" w:color="auto" w:fill="auto"/>
             <w:vAlign w:val="center"/>
             <w:hideMark/>
           </w:tcPr>
@@ -741,7 +749,7 @@
               <w:bottom w:val="single" w:sz="2" w:space="0" w:color="000000"/>
               <w:right w:val="single" w:sz="2" w:space="0" w:color="A5A5A5"/>
             </w:tcBorders>
-            <w:shd w:val="clear" w:color="auto" w:fill="FFFFFF"/>
+            <w:shd w:val="clear" w:color="auto" w:fill="auto"/>
             <w:vAlign w:val="center"/>
             <w:hideMark/>
           </w:tcPr>
@@ -755,107 +763,111 @@
               <w:jc w:val="center"/>
               <w:rPr>
                 <w:rFonts w:ascii="굴림" w:eastAsia="굴림" w:hAnsi="굴림" w:cs="굴림"/>
-                <w:kern w:val="0"/>
-                <w:sz w:val="24"/>
-              </w:rPr>
-            </w:pPr>
+                <w:b/>
+                <w:bCs/>
+                <w:kern w:val="0"/>
+                <w:sz w:val="24"/>
+              </w:rPr>
+            </w:pPr>
+            <w:r>
+              <w:rPr>
+                <w:rFonts w:ascii="굴림" w:eastAsia="굴림" w:hAnsi="굴림" w:cs="굴림" w:hint="eastAsia"/>
+                <w:b/>
+                <w:bCs/>
+                <w:kern w:val="0"/>
+                <w:sz w:val="24"/>
+              </w:rPr>
+              <w:t>4</w:t>
+            </w:r>
+          </w:p>
+        </w:tc>
+        <w:tc>
+          <w:tcPr>
+            <w:tcW w:w="5245" w:type="dxa"/>
+            <w:tcBorders>
+              <w:top w:val="single" w:sz="2" w:space="0" w:color="000000"/>
+              <w:left w:val="single" w:sz="2" w:space="0" w:color="A5A5A5"/>
+              <w:bottom w:val="single" w:sz="2" w:space="0" w:color="000000"/>
+              <w:right w:val="single" w:sz="2" w:space="0" w:color="A5A5A5"/>
+            </w:tcBorders>
+            <w:shd w:val="clear" w:color="auto" w:fill="auto"/>
+            <w:vAlign w:val="center"/>
+            <w:hideMark/>
+          </w:tcPr>
+          <w:p>
+            <w:pPr>
+              <w:widowControl/>
+              <w:wordWrap/>
+              <w:autoSpaceDE/>
+              <w:autoSpaceDN/>
+              <w:spacing w:before="100" w:beforeAutospacing="1" w:after="100" w:afterAutospacing="1"/>
+              <w:jc w:val="left"/>
+              <w:rPr>
+                <w:rFonts w:ascii="굴림" w:eastAsia="굴림" w:hAnsi="굴림" w:cs="굴림"/>
+                <w:kern w:val="0"/>
+                <w:sz w:val="24"/>
+              </w:rPr>
+            </w:pPr>
+            <w:r>
+              <w:rPr>
+                <w:rFonts w:ascii="AppleSDGothicNeo" w:eastAsia="AppleSDGothicNeo" w:hAnsi="AppleSDGothicNeo" w:cs="굴림" w:hint="eastAsia"/>
+                <w:kern w:val="0"/>
+                <w:sz w:val="24"/>
+              </w:rPr>
+              <w:t xml:space="preserve">회원은 등록한 </w:t>
+            </w:r>
             <w:r>
               <w:rPr>
                 <w:rFonts w:ascii="ArialMT" w:eastAsia="굴림" w:hAnsi="ArialMT" w:cs="굴림"/>
                 <w:kern w:val="0"/>
                 <w:sz w:val="24"/>
               </w:rPr>
-              <w:t>5</w:t>
-            </w:r>
-          </w:p>
-        </w:tc>
-        <w:tc>
-          <w:tcPr>
-            <w:tcW w:w="5245" w:type="dxa"/>
+              <w:t>ID</w:t>
+            </w:r>
+            <w:r>
+              <w:rPr>
+                <w:rFonts w:ascii="AppleSDGothicNeo" w:eastAsia="AppleSDGothicNeo" w:hAnsi="AppleSDGothicNeo" w:cs="굴림" w:hint="eastAsia"/>
+                <w:kern w:val="0"/>
+                <w:sz w:val="24"/>
+              </w:rPr>
+              <w:t xml:space="preserve">와 </w:t>
+            </w:r>
+            <w:r>
+              <w:rPr>
+                <w:rFonts w:ascii="ArialMT" w:eastAsia="굴림" w:hAnsi="ArialMT" w:cs="굴림"/>
+                <w:kern w:val="0"/>
+                <w:sz w:val="24"/>
+              </w:rPr>
+              <w:t>password</w:t>
+            </w:r>
+            <w:r>
+              <w:rPr>
+                <w:rFonts w:ascii="AppleSDGothicNeo" w:eastAsia="AppleSDGothicNeo" w:hAnsi="AppleSDGothicNeo" w:cs="굴림" w:hint="eastAsia"/>
+                <w:kern w:val="0"/>
+                <w:sz w:val="24"/>
+              </w:rPr>
+              <w:t>로 사이트에 로그인 해야 한다</w:t>
+            </w:r>
+            <w:r>
+              <w:rPr>
+                <w:rFonts w:ascii="ArialMT" w:eastAsia="굴림" w:hAnsi="ArialMT" w:cs="굴림"/>
+                <w:kern w:val="0"/>
+                <w:sz w:val="24"/>
+              </w:rPr>
+              <w:t xml:space="preserve">. </w:t>
+            </w:r>
+          </w:p>
+        </w:tc>
+        <w:tc>
+          <w:tcPr>
+            <w:tcW w:w="2360" w:type="dxa"/>
             <w:tcBorders>
               <w:top w:val="single" w:sz="2" w:space="0" w:color="000000"/>
               <w:left w:val="single" w:sz="2" w:space="0" w:color="A5A5A5"/>
               <w:bottom w:val="single" w:sz="2" w:space="0" w:color="000000"/>
-              <w:right w:val="single" w:sz="2" w:space="0" w:color="A5A5A5"/>
-            </w:tcBorders>
-            <w:shd w:val="clear" w:color="auto" w:fill="FFFFFF"/>
-            <w:vAlign w:val="center"/>
-            <w:hideMark/>
-          </w:tcPr>
-          <w:p>
-            <w:pPr>
-              <w:widowControl/>
-              <w:wordWrap/>
-              <w:autoSpaceDE/>
-              <w:autoSpaceDN/>
-              <w:spacing w:before="100" w:beforeAutospacing="1" w:after="100" w:afterAutospacing="1"/>
-              <w:jc w:val="left"/>
-              <w:rPr>
-                <w:rFonts w:ascii="굴림" w:eastAsia="굴림" w:hAnsi="굴림" w:cs="굴림"/>
-                <w:kern w:val="0"/>
-                <w:sz w:val="24"/>
-              </w:rPr>
-            </w:pPr>
-            <w:r>
-              <w:rPr>
-                <w:rFonts w:ascii="AppleSDGothicNeo" w:eastAsia="AppleSDGothicNeo" w:hAnsi="AppleSDGothicNeo" w:cs="굴림" w:hint="eastAsia"/>
-                <w:kern w:val="0"/>
-                <w:sz w:val="24"/>
-              </w:rPr>
-              <w:t xml:space="preserve">회원은 등록한 </w:t>
-            </w:r>
-            <w:r>
-              <w:rPr>
-                <w:rFonts w:ascii="ArialMT" w:eastAsia="굴림" w:hAnsi="ArialMT" w:cs="굴림"/>
-                <w:kern w:val="0"/>
-                <w:sz w:val="24"/>
-              </w:rPr>
-              <w:t>ID</w:t>
-            </w:r>
-            <w:r>
-              <w:rPr>
-                <w:rFonts w:ascii="AppleSDGothicNeo" w:eastAsia="AppleSDGothicNeo" w:hAnsi="AppleSDGothicNeo" w:cs="굴림" w:hint="eastAsia"/>
-                <w:kern w:val="0"/>
-                <w:sz w:val="24"/>
-              </w:rPr>
-              <w:t xml:space="preserve">와 </w:t>
-            </w:r>
-            <w:r>
-              <w:rPr>
-                <w:rFonts w:ascii="ArialMT" w:eastAsia="굴림" w:hAnsi="ArialMT" w:cs="굴림"/>
-                <w:kern w:val="0"/>
-                <w:sz w:val="24"/>
-              </w:rPr>
-              <w:t>password</w:t>
-            </w:r>
-            <w:r>
-              <w:rPr>
-                <w:rFonts w:ascii="AppleSDGothicNeo" w:eastAsia="AppleSDGothicNeo" w:hAnsi="AppleSDGothicNeo" w:cs="굴림" w:hint="eastAsia"/>
-                <w:kern w:val="0"/>
-                <w:sz w:val="24"/>
-              </w:rPr>
-              <w:t>로 사이트에 로그인 해야 한다</w:t>
-            </w:r>
-            <w:r>
-              <w:rPr>
-                <w:rFonts w:ascii="ArialMT" w:eastAsia="굴림" w:hAnsi="ArialMT" w:cs="굴림"/>
-                <w:kern w:val="0"/>
-                <w:sz w:val="24"/>
-              </w:rPr>
-              <w:t xml:space="preserve">. </w:t>
-            </w:r>
-          </w:p>
-        </w:tc>
-        <w:tc>
-          <w:tcPr>
-            <w:tcW w:w="2360" w:type="dxa"/>
-            <w:tcBorders>
-              <w:top w:val="single" w:sz="2" w:space="0" w:color="000000"/>
-              <w:left w:val="single" w:sz="2" w:space="0" w:color="A5A5A5"/>
-              <w:bottom w:val="single" w:sz="2" w:space="0" w:color="000000"/>
               <w:right w:val="single" w:sz="2" w:space="0" w:color="000000"/>
             </w:tcBorders>
-            <w:shd w:val="clear" w:color="auto" w:fill="FFFFFF"/>
+            <w:shd w:val="clear" w:color="auto" w:fill="auto"/>
             <w:vAlign w:val="center"/>
             <w:hideMark/>
           </w:tcPr>
@@ -894,7 +906,7 @@
               <w:bottom w:val="single" w:sz="2" w:space="0" w:color="000000"/>
               <w:right w:val="single" w:sz="2" w:space="0" w:color="A5A5A5"/>
             </w:tcBorders>
-            <w:shd w:val="clear" w:color="auto" w:fill="FFFFFF"/>
+            <w:shd w:val="clear" w:color="auto" w:fill="auto"/>
             <w:vAlign w:val="center"/>
             <w:hideMark/>
           </w:tcPr>
@@ -908,75 +920,79 @@
               <w:jc w:val="center"/>
               <w:rPr>
                 <w:rFonts w:ascii="굴림" w:eastAsia="굴림" w:hAnsi="굴림" w:cs="굴림"/>
-                <w:kern w:val="0"/>
-                <w:sz w:val="24"/>
-              </w:rPr>
-            </w:pPr>
+                <w:b/>
+                <w:bCs/>
+                <w:kern w:val="0"/>
+                <w:sz w:val="24"/>
+              </w:rPr>
+            </w:pPr>
+            <w:r>
+              <w:rPr>
+                <w:rFonts w:ascii="굴림" w:eastAsia="굴림" w:hAnsi="굴림" w:cs="굴림" w:hint="eastAsia"/>
+                <w:b/>
+                <w:bCs/>
+                <w:kern w:val="0"/>
+                <w:sz w:val="24"/>
+              </w:rPr>
+              <w:t>5</w:t>
+            </w:r>
+          </w:p>
+        </w:tc>
+        <w:tc>
+          <w:tcPr>
+            <w:tcW w:w="5245" w:type="dxa"/>
+            <w:tcBorders>
+              <w:top w:val="single" w:sz="2" w:space="0" w:color="000000"/>
+              <w:left w:val="single" w:sz="2" w:space="0" w:color="A5A5A5"/>
+              <w:bottom w:val="single" w:sz="2" w:space="0" w:color="000000"/>
+              <w:right w:val="single" w:sz="2" w:space="0" w:color="A5A5A5"/>
+            </w:tcBorders>
+            <w:shd w:val="clear" w:color="auto" w:fill="auto"/>
+            <w:vAlign w:val="center"/>
+            <w:hideMark/>
+          </w:tcPr>
+          <w:p>
+            <w:pPr>
+              <w:widowControl/>
+              <w:wordWrap/>
+              <w:autoSpaceDE/>
+              <w:autoSpaceDN/>
+              <w:spacing w:before="100" w:beforeAutospacing="1" w:after="100" w:afterAutospacing="1"/>
+              <w:jc w:val="left"/>
+              <w:rPr>
+                <w:rFonts w:ascii="굴림" w:eastAsia="굴림" w:hAnsi="굴림" w:cs="굴림"/>
+                <w:kern w:val="0"/>
+                <w:sz w:val="24"/>
+              </w:rPr>
+            </w:pPr>
+            <w:r>
+              <w:rPr>
+                <w:rFonts w:ascii="AppleSDGothicNeo" w:eastAsia="AppleSDGothicNeo" w:hAnsi="AppleSDGothicNeo" w:cs="굴림" w:hint="eastAsia"/>
+                <w:kern w:val="0"/>
+                <w:sz w:val="24"/>
+              </w:rPr>
+              <w:t>로그인 된 회원은 사이트에서 로그아웃 할 수 있다</w:t>
+            </w:r>
             <w:r>
               <w:rPr>
                 <w:rFonts w:ascii="ArialMT" w:eastAsia="굴림" w:hAnsi="ArialMT" w:cs="굴림"/>
                 <w:kern w:val="0"/>
                 <w:sz w:val="24"/>
               </w:rPr>
-              <w:t>6</w:t>
-            </w:r>
-          </w:p>
-        </w:tc>
-        <w:tc>
-          <w:tcPr>
-            <w:tcW w:w="5245" w:type="dxa"/>
+              <w:t xml:space="preserve">. </w:t>
+            </w:r>
+          </w:p>
+        </w:tc>
+        <w:tc>
+          <w:tcPr>
+            <w:tcW w:w="2360" w:type="dxa"/>
             <w:tcBorders>
               <w:top w:val="single" w:sz="2" w:space="0" w:color="000000"/>
               <w:left w:val="single" w:sz="2" w:space="0" w:color="A5A5A5"/>
               <w:bottom w:val="single" w:sz="2" w:space="0" w:color="000000"/>
-              <w:right w:val="single" w:sz="2" w:space="0" w:color="A5A5A5"/>
-            </w:tcBorders>
-            <w:shd w:val="clear" w:color="auto" w:fill="FFFFFF"/>
-            <w:vAlign w:val="center"/>
-            <w:hideMark/>
-          </w:tcPr>
-          <w:p>
-            <w:pPr>
-              <w:widowControl/>
-              <w:wordWrap/>
-              <w:autoSpaceDE/>
-              <w:autoSpaceDN/>
-              <w:spacing w:before="100" w:beforeAutospacing="1" w:after="100" w:afterAutospacing="1"/>
-              <w:jc w:val="left"/>
-              <w:rPr>
-                <w:rFonts w:ascii="굴림" w:eastAsia="굴림" w:hAnsi="굴림" w:cs="굴림"/>
-                <w:kern w:val="0"/>
-                <w:sz w:val="24"/>
-              </w:rPr>
-            </w:pPr>
-            <w:r>
-              <w:rPr>
-                <w:rFonts w:ascii="AppleSDGothicNeo" w:eastAsia="AppleSDGothicNeo" w:hAnsi="AppleSDGothicNeo" w:cs="굴림" w:hint="eastAsia"/>
-                <w:kern w:val="0"/>
-                <w:sz w:val="24"/>
-              </w:rPr>
-              <w:t>로그인 된 회원은 사이트에서 로그아웃 할 수 있다</w:t>
-            </w:r>
-            <w:r>
-              <w:rPr>
-                <w:rFonts w:ascii="ArialMT" w:eastAsia="굴림" w:hAnsi="ArialMT" w:cs="굴림"/>
-                <w:kern w:val="0"/>
-                <w:sz w:val="24"/>
-              </w:rPr>
-              <w:t xml:space="preserve">. </w:t>
-            </w:r>
-          </w:p>
-        </w:tc>
-        <w:tc>
-          <w:tcPr>
-            <w:tcW w:w="2360" w:type="dxa"/>
-            <w:tcBorders>
-              <w:top w:val="single" w:sz="2" w:space="0" w:color="000000"/>
-              <w:left w:val="single" w:sz="2" w:space="0" w:color="A5A5A5"/>
-              <w:bottom w:val="single" w:sz="2" w:space="0" w:color="000000"/>
               <w:right w:val="single" w:sz="2" w:space="0" w:color="000000"/>
             </w:tcBorders>
-            <w:shd w:val="clear" w:color="auto" w:fill="FFFFFF"/>
+            <w:shd w:val="clear" w:color="auto" w:fill="auto"/>
             <w:vAlign w:val="center"/>
             <w:hideMark/>
           </w:tcPr>
@@ -1015,7 +1031,7 @@
               <w:bottom w:val="single" w:sz="2" w:space="0" w:color="000000"/>
               <w:right w:val="single" w:sz="2" w:space="0" w:color="A5A5A5"/>
             </w:tcBorders>
-            <w:shd w:val="clear" w:color="auto" w:fill="FFFFFF"/>
+            <w:shd w:val="clear" w:color="auto" w:fill="auto"/>
             <w:vAlign w:val="center"/>
             <w:hideMark/>
           </w:tcPr>
@@ -1029,75 +1045,79 @@
               <w:jc w:val="center"/>
               <w:rPr>
                 <w:rFonts w:ascii="굴림" w:eastAsia="굴림" w:hAnsi="굴림" w:cs="굴림"/>
-                <w:kern w:val="0"/>
-                <w:sz w:val="24"/>
-              </w:rPr>
-            </w:pPr>
+                <w:b/>
+                <w:bCs/>
+                <w:kern w:val="0"/>
+                <w:sz w:val="24"/>
+              </w:rPr>
+            </w:pPr>
+            <w:r>
+              <w:rPr>
+                <w:rFonts w:ascii="굴림" w:eastAsia="굴림" w:hAnsi="굴림" w:cs="굴림" w:hint="eastAsia"/>
+                <w:b/>
+                <w:bCs/>
+                <w:kern w:val="0"/>
+                <w:sz w:val="24"/>
+              </w:rPr>
+              <w:t>6</w:t>
+            </w:r>
+          </w:p>
+        </w:tc>
+        <w:tc>
+          <w:tcPr>
+            <w:tcW w:w="5245" w:type="dxa"/>
+            <w:tcBorders>
+              <w:top w:val="single" w:sz="2" w:space="0" w:color="000000"/>
+              <w:left w:val="single" w:sz="2" w:space="0" w:color="A5A5A5"/>
+              <w:bottom w:val="single" w:sz="2" w:space="0" w:color="000000"/>
+              <w:right w:val="single" w:sz="2" w:space="0" w:color="A5A5A5"/>
+            </w:tcBorders>
+            <w:shd w:val="clear" w:color="auto" w:fill="auto"/>
+            <w:vAlign w:val="center"/>
+            <w:hideMark/>
+          </w:tcPr>
+          <w:p>
+            <w:pPr>
+              <w:widowControl/>
+              <w:wordWrap/>
+              <w:autoSpaceDE/>
+              <w:autoSpaceDN/>
+              <w:spacing w:before="100" w:beforeAutospacing="1" w:after="100" w:afterAutospacing="1"/>
+              <w:jc w:val="left"/>
+              <w:rPr>
+                <w:rFonts w:ascii="굴림" w:eastAsia="굴림" w:hAnsi="굴림" w:cs="굴림"/>
+                <w:kern w:val="0"/>
+                <w:sz w:val="24"/>
+              </w:rPr>
+            </w:pPr>
+            <w:r>
+              <w:rPr>
+                <w:rFonts w:ascii="AppleSDGothicNeo" w:eastAsia="AppleSDGothicNeo" w:hAnsi="AppleSDGothicNeo" w:cs="굴림" w:hint="eastAsia"/>
+                <w:kern w:val="0"/>
+                <w:sz w:val="24"/>
+              </w:rPr>
+              <w:t>회원은 탈퇴할 수 있다</w:t>
+            </w:r>
             <w:r>
               <w:rPr>
                 <w:rFonts w:ascii="ArialMT" w:eastAsia="굴림" w:hAnsi="ArialMT" w:cs="굴림"/>
                 <w:kern w:val="0"/>
                 <w:sz w:val="24"/>
               </w:rPr>
-              <w:t>7</w:t>
-            </w:r>
-          </w:p>
-        </w:tc>
-        <w:tc>
-          <w:tcPr>
-            <w:tcW w:w="5245" w:type="dxa"/>
+              <w:t xml:space="preserve">. </w:t>
+            </w:r>
+          </w:p>
+        </w:tc>
+        <w:tc>
+          <w:tcPr>
+            <w:tcW w:w="2360" w:type="dxa"/>
             <w:tcBorders>
               <w:top w:val="single" w:sz="2" w:space="0" w:color="000000"/>
               <w:left w:val="single" w:sz="2" w:space="0" w:color="A5A5A5"/>
               <w:bottom w:val="single" w:sz="2" w:space="0" w:color="000000"/>
-              <w:right w:val="single" w:sz="2" w:space="0" w:color="A5A5A5"/>
-            </w:tcBorders>
-            <w:shd w:val="clear" w:color="auto" w:fill="FFFFFF"/>
-            <w:vAlign w:val="center"/>
-            <w:hideMark/>
-          </w:tcPr>
-          <w:p>
-            <w:pPr>
-              <w:widowControl/>
-              <w:wordWrap/>
-              <w:autoSpaceDE/>
-              <w:autoSpaceDN/>
-              <w:spacing w:before="100" w:beforeAutospacing="1" w:after="100" w:afterAutospacing="1"/>
-              <w:jc w:val="left"/>
-              <w:rPr>
-                <w:rFonts w:ascii="굴림" w:eastAsia="굴림" w:hAnsi="굴림" w:cs="굴림"/>
-                <w:kern w:val="0"/>
-                <w:sz w:val="24"/>
-              </w:rPr>
-            </w:pPr>
-            <w:r>
-              <w:rPr>
-                <w:rFonts w:ascii="AppleSDGothicNeo" w:eastAsia="AppleSDGothicNeo" w:hAnsi="AppleSDGothicNeo" w:cs="굴림" w:hint="eastAsia"/>
-                <w:kern w:val="0"/>
-                <w:sz w:val="24"/>
-              </w:rPr>
-              <w:t>회원은 탈퇴할 수 있다</w:t>
-            </w:r>
-            <w:r>
-              <w:rPr>
-                <w:rFonts w:ascii="ArialMT" w:eastAsia="굴림" w:hAnsi="ArialMT" w:cs="굴림"/>
-                <w:kern w:val="0"/>
-                <w:sz w:val="24"/>
-              </w:rPr>
-              <w:t xml:space="preserve">. </w:t>
-            </w:r>
-          </w:p>
-        </w:tc>
-        <w:tc>
-          <w:tcPr>
-            <w:tcW w:w="2360" w:type="dxa"/>
-            <w:tcBorders>
-              <w:top w:val="single" w:sz="2" w:space="0" w:color="000000"/>
-              <w:left w:val="single" w:sz="2" w:space="0" w:color="A5A5A5"/>
-              <w:bottom w:val="single" w:sz="2" w:space="0" w:color="000000"/>
               <w:right w:val="single" w:sz="2" w:space="0" w:color="000000"/>
             </w:tcBorders>
-            <w:shd w:val="clear" w:color="auto" w:fill="FFFFFF"/>
+            <w:shd w:val="clear" w:color="auto" w:fill="auto"/>
             <w:vAlign w:val="center"/>
             <w:hideMark/>
           </w:tcPr>
@@ -1136,7 +1156,7 @@
               <w:bottom w:val="single" w:sz="2" w:space="0" w:color="000000"/>
               <w:right w:val="single" w:sz="2" w:space="0" w:color="A5A5A5"/>
             </w:tcBorders>
-            <w:shd w:val="clear" w:color="auto" w:fill="FFFFFF"/>
+            <w:shd w:val="clear" w:color="auto" w:fill="auto"/>
             <w:vAlign w:val="center"/>
             <w:hideMark/>
           </w:tcPr>
@@ -1150,139 +1170,143 @@
               <w:jc w:val="center"/>
               <w:rPr>
                 <w:rFonts w:ascii="굴림" w:eastAsia="굴림" w:hAnsi="굴림" w:cs="굴림"/>
-                <w:kern w:val="0"/>
-                <w:sz w:val="24"/>
-              </w:rPr>
-            </w:pPr>
+                <w:b/>
+                <w:bCs/>
+                <w:kern w:val="0"/>
+                <w:sz w:val="24"/>
+              </w:rPr>
+            </w:pPr>
+            <w:r>
+              <w:rPr>
+                <w:rFonts w:ascii="굴림" w:eastAsia="굴림" w:hAnsi="굴림" w:cs="굴림" w:hint="eastAsia"/>
+                <w:b/>
+                <w:bCs/>
+                <w:kern w:val="0"/>
+                <w:sz w:val="24"/>
+              </w:rPr>
+              <w:t>7</w:t>
+            </w:r>
+          </w:p>
+        </w:tc>
+        <w:tc>
+          <w:tcPr>
+            <w:tcW w:w="5245" w:type="dxa"/>
+            <w:tcBorders>
+              <w:top w:val="single" w:sz="2" w:space="0" w:color="000000"/>
+              <w:left w:val="single" w:sz="2" w:space="0" w:color="A5A5A5"/>
+              <w:bottom w:val="single" w:sz="2" w:space="0" w:color="000000"/>
+              <w:right w:val="single" w:sz="2" w:space="0" w:color="A5A5A5"/>
+            </w:tcBorders>
+            <w:shd w:val="clear" w:color="auto" w:fill="auto"/>
+            <w:vAlign w:val="center"/>
+            <w:hideMark/>
+          </w:tcPr>
+          <w:p>
+            <w:pPr>
+              <w:widowControl/>
+              <w:wordWrap/>
+              <w:autoSpaceDE/>
+              <w:autoSpaceDN/>
+              <w:spacing w:before="100" w:beforeAutospacing="1" w:after="100" w:afterAutospacing="1"/>
+              <w:jc w:val="left"/>
+              <w:rPr>
+                <w:rFonts w:ascii="굴림" w:eastAsia="굴림" w:hAnsi="굴림" w:cs="굴림"/>
+                <w:kern w:val="0"/>
+                <w:sz w:val="24"/>
+              </w:rPr>
+            </w:pPr>
+            <w:r>
+              <w:rPr>
+                <w:rFonts w:ascii="AppleSDGothicNeo" w:eastAsia="AppleSDGothicNeo" w:hAnsi="AppleSDGothicNeo" w:cs="굴림" w:hint="eastAsia"/>
+                <w:kern w:val="0"/>
+                <w:sz w:val="24"/>
+              </w:rPr>
+              <w:t>일반 회원이 지원 정보</w:t>
+            </w:r>
+            <w:r>
+              <w:rPr>
+                <w:rFonts w:ascii="AppleSDGothicNeo" w:eastAsia="AppleSDGothicNeo" w:hAnsi="AppleSDGothicNeo" w:cs="굴림" w:hint="eastAsia"/>
+                <w:kern w:val="0"/>
+                <w:sz w:val="24"/>
+              </w:rPr>
+              <w:t>(회사이름,</w:t>
+            </w:r>
+            <w:r>
+              <w:rPr>
+                <w:rFonts w:ascii="AppleSDGothicNeo" w:eastAsia="AppleSDGothicNeo" w:hAnsi="AppleSDGothicNeo" w:cs="굴림"/>
+                <w:kern w:val="0"/>
+                <w:sz w:val="24"/>
+              </w:rPr>
+              <w:t xml:space="preserve"> </w:t>
+            </w:r>
+            <w:r>
+              <w:rPr>
+                <w:rFonts w:ascii="AppleSDGothicNeo" w:eastAsia="AppleSDGothicNeo" w:hAnsi="AppleSDGothicNeo" w:cs="굴림" w:hint="eastAsia"/>
+                <w:kern w:val="0"/>
+                <w:sz w:val="24"/>
+              </w:rPr>
+              <w:t>업무,</w:t>
+            </w:r>
+            <w:r>
+              <w:rPr>
+                <w:rFonts w:ascii="AppleSDGothicNeo" w:eastAsia="AppleSDGothicNeo" w:hAnsi="AppleSDGothicNeo" w:cs="굴림"/>
+                <w:kern w:val="0"/>
+                <w:sz w:val="24"/>
+              </w:rPr>
+              <w:t xml:space="preserve"> </w:t>
+            </w:r>
+            <w:r>
+              <w:rPr>
+                <w:rFonts w:ascii="AppleSDGothicNeo" w:eastAsia="AppleSDGothicNeo" w:hAnsi="AppleSDGothicNeo" w:cs="굴림" w:hint="eastAsia"/>
+                <w:kern w:val="0"/>
+                <w:sz w:val="24"/>
+              </w:rPr>
+              <w:t>인원수,</w:t>
+            </w:r>
+            <w:r>
+              <w:rPr>
+                <w:rFonts w:ascii="AppleSDGothicNeo" w:eastAsia="AppleSDGothicNeo" w:hAnsi="AppleSDGothicNeo" w:cs="굴림"/>
+                <w:kern w:val="0"/>
+                <w:sz w:val="24"/>
+              </w:rPr>
+              <w:t xml:space="preserve"> </w:t>
+            </w:r>
+            <w:r>
+              <w:rPr>
+                <w:rFonts w:ascii="AppleSDGothicNeo" w:eastAsia="AppleSDGothicNeo" w:hAnsi="AppleSDGothicNeo" w:cs="굴림" w:hint="eastAsia"/>
+                <w:kern w:val="0"/>
+                <w:sz w:val="24"/>
+              </w:rPr>
+              <w:t>신청 마감일)</w:t>
+            </w:r>
+            <w:r>
+              <w:rPr>
+                <w:rFonts w:ascii="AppleSDGothicNeo" w:eastAsia="AppleSDGothicNeo" w:hAnsi="AppleSDGothicNeo" w:cs="굴림" w:hint="eastAsia"/>
+                <w:kern w:val="0"/>
+                <w:sz w:val="24"/>
+              </w:rPr>
+              <w:t>를 조회할 수 있다</w:t>
+            </w:r>
             <w:r>
               <w:rPr>
                 <w:rFonts w:ascii="ArialMT" w:eastAsia="굴림" w:hAnsi="ArialMT" w:cs="굴림"/>
                 <w:kern w:val="0"/>
                 <w:sz w:val="24"/>
               </w:rPr>
-              <w:t>8</w:t>
-            </w:r>
-          </w:p>
-        </w:tc>
-        <w:tc>
-          <w:tcPr>
-            <w:tcW w:w="5245" w:type="dxa"/>
+              <w:t xml:space="preserve">. </w:t>
+            </w:r>
+          </w:p>
+        </w:tc>
+        <w:tc>
+          <w:tcPr>
+            <w:tcW w:w="2360" w:type="dxa"/>
             <w:tcBorders>
               <w:top w:val="single" w:sz="2" w:space="0" w:color="000000"/>
               <w:left w:val="single" w:sz="2" w:space="0" w:color="A5A5A5"/>
               <w:bottom w:val="single" w:sz="2" w:space="0" w:color="000000"/>
-              <w:right w:val="single" w:sz="2" w:space="0" w:color="A5A5A5"/>
-            </w:tcBorders>
-            <w:shd w:val="clear" w:color="auto" w:fill="FFFFFF"/>
-            <w:vAlign w:val="center"/>
-            <w:hideMark/>
-          </w:tcPr>
-          <w:p>
-            <w:pPr>
-              <w:widowControl/>
-              <w:wordWrap/>
-              <w:autoSpaceDE/>
-              <w:autoSpaceDN/>
-              <w:spacing w:before="100" w:beforeAutospacing="1" w:after="100" w:afterAutospacing="1"/>
-              <w:jc w:val="left"/>
-              <w:rPr>
-                <w:rFonts w:ascii="굴림" w:eastAsia="굴림" w:hAnsi="굴림" w:cs="굴림"/>
-                <w:kern w:val="0"/>
-                <w:sz w:val="24"/>
-              </w:rPr>
-            </w:pPr>
-            <w:r>
-              <w:rPr>
-                <w:rFonts w:ascii="AppleSDGothicNeo" w:eastAsia="AppleSDGothicNeo" w:hAnsi="AppleSDGothicNeo" w:cs="굴림" w:hint="eastAsia"/>
-                <w:kern w:val="0"/>
-                <w:sz w:val="24"/>
-              </w:rPr>
-              <w:t>일반 회원이 지원 정보</w:t>
-            </w:r>
-            <w:r>
-              <w:rPr>
-                <w:rFonts w:ascii="AppleSDGothicNeo" w:eastAsia="AppleSDGothicNeo" w:hAnsi="AppleSDGothicNeo" w:cs="굴림" w:hint="eastAsia"/>
-                <w:kern w:val="0"/>
-                <w:sz w:val="24"/>
-              </w:rPr>
-              <w:t>(회사이름,</w:t>
-            </w:r>
-            <w:r>
-              <w:rPr>
-                <w:rFonts w:ascii="AppleSDGothicNeo" w:eastAsia="AppleSDGothicNeo" w:hAnsi="AppleSDGothicNeo" w:cs="굴림"/>
-                <w:kern w:val="0"/>
-                <w:sz w:val="24"/>
-              </w:rPr>
-              <w:t xml:space="preserve"> </w:t>
-            </w:r>
-            <w:r>
-              <w:rPr>
-                <w:rFonts w:ascii="AppleSDGothicNeo" w:eastAsia="AppleSDGothicNeo" w:hAnsi="AppleSDGothicNeo" w:cs="굴림" w:hint="eastAsia"/>
-                <w:kern w:val="0"/>
-                <w:sz w:val="24"/>
-              </w:rPr>
-              <w:t>업무,</w:t>
-            </w:r>
-            <w:r>
-              <w:rPr>
-                <w:rFonts w:ascii="AppleSDGothicNeo" w:eastAsia="AppleSDGothicNeo" w:hAnsi="AppleSDGothicNeo" w:cs="굴림"/>
-                <w:kern w:val="0"/>
-                <w:sz w:val="24"/>
-              </w:rPr>
-              <w:t xml:space="preserve"> </w:t>
-            </w:r>
-            <w:r>
-              <w:rPr>
-                <w:rFonts w:ascii="AppleSDGothicNeo" w:eastAsia="AppleSDGothicNeo" w:hAnsi="AppleSDGothicNeo" w:cs="굴림" w:hint="eastAsia"/>
-                <w:kern w:val="0"/>
-                <w:sz w:val="24"/>
-              </w:rPr>
-              <w:t>인원수,</w:t>
-            </w:r>
-            <w:r>
-              <w:rPr>
-                <w:rFonts w:ascii="AppleSDGothicNeo" w:eastAsia="AppleSDGothicNeo" w:hAnsi="AppleSDGothicNeo" w:cs="굴림"/>
-                <w:kern w:val="0"/>
-                <w:sz w:val="24"/>
-              </w:rPr>
-              <w:t xml:space="preserve"> </w:t>
-            </w:r>
-            <w:r>
-              <w:rPr>
-                <w:rFonts w:ascii="AppleSDGothicNeo" w:eastAsia="AppleSDGothicNeo" w:hAnsi="AppleSDGothicNeo" w:cs="굴림" w:hint="eastAsia"/>
-                <w:kern w:val="0"/>
-                <w:sz w:val="24"/>
-              </w:rPr>
-              <w:t>신청 마감일)</w:t>
-            </w:r>
-            <w:r>
-              <w:rPr>
-                <w:rFonts w:ascii="AppleSDGothicNeo" w:eastAsia="AppleSDGothicNeo" w:hAnsi="AppleSDGothicNeo" w:cs="굴림" w:hint="eastAsia"/>
-                <w:kern w:val="0"/>
-                <w:sz w:val="24"/>
-              </w:rPr>
-              <w:t>를 조회할 수 있다</w:t>
-            </w:r>
-            <w:r>
-              <w:rPr>
-                <w:rFonts w:ascii="ArialMT" w:eastAsia="굴림" w:hAnsi="ArialMT" w:cs="굴림"/>
-                <w:kern w:val="0"/>
-                <w:sz w:val="24"/>
-              </w:rPr>
-              <w:t xml:space="preserve">. </w:t>
-            </w:r>
-          </w:p>
-        </w:tc>
-        <w:tc>
-          <w:tcPr>
-            <w:tcW w:w="2360" w:type="dxa"/>
-            <w:tcBorders>
-              <w:top w:val="single" w:sz="2" w:space="0" w:color="000000"/>
-              <w:left w:val="single" w:sz="2" w:space="0" w:color="A5A5A5"/>
-              <w:bottom w:val="single" w:sz="2" w:space="0" w:color="000000"/>
               <w:right w:val="single" w:sz="2" w:space="0" w:color="000000"/>
             </w:tcBorders>
-            <w:shd w:val="clear" w:color="auto" w:fill="FFFFFF"/>
+            <w:shd w:val="clear" w:color="auto" w:fill="auto"/>
             <w:vAlign w:val="center"/>
             <w:hideMark/>
           </w:tcPr>
@@ -1321,7 +1345,7 @@
               <w:bottom w:val="single" w:sz="2" w:space="0" w:color="000000"/>
               <w:right w:val="single" w:sz="2" w:space="0" w:color="A5A5A5"/>
             </w:tcBorders>
-            <w:shd w:val="clear" w:color="auto" w:fill="FFFFFF"/>
+            <w:shd w:val="clear" w:color="auto" w:fill="auto"/>
             <w:vAlign w:val="center"/>
             <w:hideMark/>
           </w:tcPr>
@@ -1335,91 +1359,95 @@
               <w:jc w:val="center"/>
               <w:rPr>
                 <w:rFonts w:ascii="굴림" w:eastAsia="굴림" w:hAnsi="굴림" w:cs="굴림"/>
-                <w:kern w:val="0"/>
-                <w:sz w:val="24"/>
-              </w:rPr>
-            </w:pPr>
+                <w:b/>
+                <w:bCs/>
+                <w:kern w:val="0"/>
+                <w:sz w:val="24"/>
+              </w:rPr>
+            </w:pPr>
+            <w:r>
+              <w:rPr>
+                <w:rFonts w:ascii="굴림" w:eastAsia="굴림" w:hAnsi="굴림" w:cs="굴림" w:hint="eastAsia"/>
+                <w:b/>
+                <w:bCs/>
+                <w:kern w:val="0"/>
+                <w:sz w:val="24"/>
+              </w:rPr>
+              <w:t>8</w:t>
+            </w:r>
+          </w:p>
+        </w:tc>
+        <w:tc>
+          <w:tcPr>
+            <w:tcW w:w="5245" w:type="dxa"/>
+            <w:tcBorders>
+              <w:top w:val="single" w:sz="2" w:space="0" w:color="000000"/>
+              <w:left w:val="single" w:sz="2" w:space="0" w:color="A5A5A5"/>
+              <w:bottom w:val="single" w:sz="2" w:space="0" w:color="000000"/>
+              <w:right w:val="single" w:sz="2" w:space="0" w:color="A5A5A5"/>
+            </w:tcBorders>
+            <w:shd w:val="clear" w:color="auto" w:fill="auto"/>
+            <w:vAlign w:val="center"/>
+            <w:hideMark/>
+          </w:tcPr>
+          <w:p>
+            <w:pPr>
+              <w:widowControl/>
+              <w:wordWrap/>
+              <w:autoSpaceDE/>
+              <w:autoSpaceDN/>
+              <w:spacing w:before="100" w:beforeAutospacing="1" w:after="100" w:afterAutospacing="1"/>
+              <w:jc w:val="left"/>
+              <w:rPr>
+                <w:rFonts w:ascii="굴림" w:eastAsia="굴림" w:hAnsi="굴림" w:cs="굴림"/>
+                <w:kern w:val="0"/>
+                <w:sz w:val="24"/>
+              </w:rPr>
+            </w:pPr>
+            <w:r>
+              <w:rPr>
+                <w:rFonts w:ascii="AppleSDGothicNeo" w:eastAsia="AppleSDGothicNeo" w:hAnsi="AppleSDGothicNeo" w:cs="굴림" w:hint="eastAsia"/>
+                <w:kern w:val="0"/>
+                <w:sz w:val="24"/>
+              </w:rPr>
+              <w:t>일반 회원이</w:t>
+            </w:r>
+            <w:r>
+              <w:rPr>
+                <w:rFonts w:ascii="AppleSDGothicNeo" w:eastAsia="AppleSDGothicNeo" w:hAnsi="AppleSDGothicNeo" w:cs="굴림" w:hint="eastAsia"/>
+                <w:kern w:val="0"/>
+                <w:sz w:val="24"/>
+              </w:rPr>
+              <w:t xml:space="preserve"> </w:t>
+            </w:r>
+            <w:r>
+              <w:rPr>
+                <w:rFonts w:ascii="AppleSDGothicNeo" w:eastAsia="AppleSDGothicNeo" w:hAnsi="AppleSDGothicNeo" w:cs="굴림" w:hint="eastAsia"/>
+                <w:kern w:val="0"/>
+                <w:sz w:val="24"/>
+              </w:rPr>
+              <w:t>지원을 취소할 수 있다</w:t>
+            </w:r>
             <w:r>
               <w:rPr>
                 <w:rFonts w:ascii="ArialMT" w:eastAsia="굴림" w:hAnsi="ArialMT" w:cs="굴림"/>
                 <w:kern w:val="0"/>
                 <w:sz w:val="24"/>
               </w:rPr>
-              <w:t>9</w:t>
-            </w:r>
-          </w:p>
-        </w:tc>
-        <w:tc>
-          <w:tcPr>
-            <w:tcW w:w="5245" w:type="dxa"/>
+              <w:t xml:space="preserve">. </w:t>
+            </w:r>
+          </w:p>
+        </w:tc>
+        <w:tc>
+          <w:tcPr>
+            <w:tcW w:w="2360" w:type="dxa"/>
             <w:tcBorders>
               <w:top w:val="single" w:sz="2" w:space="0" w:color="000000"/>
               <w:left w:val="single" w:sz="2" w:space="0" w:color="A5A5A5"/>
               <w:bottom w:val="single" w:sz="2" w:space="0" w:color="000000"/>
-              <w:right w:val="single" w:sz="2" w:space="0" w:color="A5A5A5"/>
-            </w:tcBorders>
-            <w:shd w:val="clear" w:color="auto" w:fill="FFFFFF"/>
-            <w:vAlign w:val="center"/>
-            <w:hideMark/>
-          </w:tcPr>
-          <w:p>
-            <w:pPr>
-              <w:widowControl/>
-              <w:wordWrap/>
-              <w:autoSpaceDE/>
-              <w:autoSpaceDN/>
-              <w:spacing w:before="100" w:beforeAutospacing="1" w:after="100" w:afterAutospacing="1"/>
-              <w:jc w:val="left"/>
-              <w:rPr>
-                <w:rFonts w:ascii="굴림" w:eastAsia="굴림" w:hAnsi="굴림" w:cs="굴림"/>
-                <w:kern w:val="0"/>
-                <w:sz w:val="24"/>
-              </w:rPr>
-            </w:pPr>
-            <w:r>
-              <w:rPr>
-                <w:rFonts w:ascii="AppleSDGothicNeo" w:eastAsia="AppleSDGothicNeo" w:hAnsi="AppleSDGothicNeo" w:cs="굴림" w:hint="eastAsia"/>
-                <w:kern w:val="0"/>
-                <w:sz w:val="24"/>
-              </w:rPr>
-              <w:t>일반 회원이</w:t>
-            </w:r>
-            <w:r>
-              <w:rPr>
-                <w:rFonts w:ascii="AppleSDGothicNeo" w:eastAsia="AppleSDGothicNeo" w:hAnsi="AppleSDGothicNeo" w:cs="굴림" w:hint="eastAsia"/>
-                <w:kern w:val="0"/>
-                <w:sz w:val="24"/>
-              </w:rPr>
-              <w:t xml:space="preserve"> </w:t>
-            </w:r>
-            <w:r>
-              <w:rPr>
-                <w:rFonts w:ascii="AppleSDGothicNeo" w:eastAsia="AppleSDGothicNeo" w:hAnsi="AppleSDGothicNeo" w:cs="굴림" w:hint="eastAsia"/>
-                <w:kern w:val="0"/>
-                <w:sz w:val="24"/>
-              </w:rPr>
-              <w:t>지원을 취소할 수 있다</w:t>
-            </w:r>
-            <w:r>
-              <w:rPr>
-                <w:rFonts w:ascii="ArialMT" w:eastAsia="굴림" w:hAnsi="ArialMT" w:cs="굴림"/>
-                <w:kern w:val="0"/>
-                <w:sz w:val="24"/>
-              </w:rPr>
-              <w:t xml:space="preserve">. </w:t>
-            </w:r>
-          </w:p>
-        </w:tc>
-        <w:tc>
-          <w:tcPr>
-            <w:tcW w:w="2360" w:type="dxa"/>
-            <w:tcBorders>
-              <w:top w:val="single" w:sz="2" w:space="0" w:color="000000"/>
-              <w:left w:val="single" w:sz="2" w:space="0" w:color="A5A5A5"/>
-              <w:bottom w:val="single" w:sz="2" w:space="0" w:color="000000"/>
               <w:right w:val="single" w:sz="2" w:space="0" w:color="000000"/>
             </w:tcBorders>
-            <w:shd w:val="clear" w:color="auto" w:fill="FFFFFF"/>
+            <w:shd w:val="clear" w:color="auto" w:fill="auto"/>
             <w:vAlign w:val="center"/>
             <w:hideMark/>
           </w:tcPr>
@@ -1458,7 +1486,7 @@
               <w:bottom w:val="single" w:sz="2" w:space="0" w:color="000000"/>
               <w:right w:val="single" w:sz="2" w:space="0" w:color="A5A5A5"/>
             </w:tcBorders>
-            <w:shd w:val="clear" w:color="auto" w:fill="FFFFFF"/>
+            <w:shd w:val="clear" w:color="auto" w:fill="auto"/>
             <w:vAlign w:val="center"/>
             <w:hideMark/>
           </w:tcPr>
@@ -1472,83 +1500,87 @@
               <w:jc w:val="center"/>
               <w:rPr>
                 <w:rFonts w:ascii="굴림" w:eastAsia="굴림" w:hAnsi="굴림" w:cs="굴림"/>
-                <w:kern w:val="0"/>
-                <w:sz w:val="24"/>
-              </w:rPr>
-            </w:pPr>
+                <w:b/>
+                <w:bCs/>
+                <w:kern w:val="0"/>
+                <w:sz w:val="24"/>
+              </w:rPr>
+            </w:pPr>
+            <w:r>
+              <w:rPr>
+                <w:rFonts w:ascii="굴림" w:eastAsia="굴림" w:hAnsi="굴림" w:cs="굴림" w:hint="eastAsia"/>
+                <w:b/>
+                <w:bCs/>
+                <w:kern w:val="0"/>
+                <w:sz w:val="24"/>
+              </w:rPr>
+              <w:t>9</w:t>
+            </w:r>
+          </w:p>
+        </w:tc>
+        <w:tc>
+          <w:tcPr>
+            <w:tcW w:w="5245" w:type="dxa"/>
+            <w:tcBorders>
+              <w:top w:val="single" w:sz="2" w:space="0" w:color="000000"/>
+              <w:left w:val="single" w:sz="2" w:space="0" w:color="A5A5A5"/>
+              <w:bottom w:val="single" w:sz="2" w:space="0" w:color="000000"/>
+              <w:right w:val="single" w:sz="2" w:space="0" w:color="A5A5A5"/>
+            </w:tcBorders>
+            <w:shd w:val="clear" w:color="auto" w:fill="auto"/>
+            <w:vAlign w:val="center"/>
+            <w:hideMark/>
+          </w:tcPr>
+          <w:p>
+            <w:pPr>
+              <w:widowControl/>
+              <w:wordWrap/>
+              <w:autoSpaceDE/>
+              <w:autoSpaceDN/>
+              <w:spacing w:before="100" w:beforeAutospacing="1" w:after="100" w:afterAutospacing="1"/>
+              <w:jc w:val="left"/>
+              <w:rPr>
+                <w:rFonts w:ascii="굴림" w:eastAsia="굴림" w:hAnsi="굴림" w:cs="굴림"/>
+                <w:kern w:val="0"/>
+                <w:sz w:val="24"/>
+              </w:rPr>
+            </w:pPr>
+            <w:r>
+              <w:rPr>
+                <w:rFonts w:ascii="AppleSDGothicNeo" w:eastAsia="AppleSDGothicNeo" w:hAnsi="AppleSDGothicNeo" w:cs="굴림" w:hint="eastAsia"/>
+                <w:kern w:val="0"/>
+                <w:sz w:val="24"/>
+              </w:rPr>
+              <w:t xml:space="preserve">회사 회원이 </w:t>
+            </w:r>
+            <w:r>
+              <w:rPr>
+                <w:rFonts w:ascii="AppleSDGothicNeo" w:eastAsia="AppleSDGothicNeo" w:hAnsi="AppleSDGothicNeo" w:cs="굴림" w:hint="eastAsia"/>
+                <w:kern w:val="0"/>
+                <w:sz w:val="24"/>
+              </w:rPr>
+              <w:t>채용 정보에 대해 업무별 지원자 수를 출력할 수 있다</w:t>
+            </w:r>
             <w:r>
               <w:rPr>
                 <w:rFonts w:ascii="ArialMT" w:eastAsia="굴림" w:hAnsi="ArialMT" w:cs="굴림"/>
                 <w:kern w:val="0"/>
                 <w:sz w:val="24"/>
               </w:rPr>
-              <w:t>11</w:t>
-            </w:r>
-          </w:p>
-        </w:tc>
-        <w:tc>
-          <w:tcPr>
-            <w:tcW w:w="5245" w:type="dxa"/>
+              <w:t xml:space="preserve">. </w:t>
+            </w:r>
+          </w:p>
+        </w:tc>
+        <w:tc>
+          <w:tcPr>
+            <w:tcW w:w="2360" w:type="dxa"/>
             <w:tcBorders>
               <w:top w:val="single" w:sz="2" w:space="0" w:color="000000"/>
               <w:left w:val="single" w:sz="2" w:space="0" w:color="A5A5A5"/>
               <w:bottom w:val="single" w:sz="2" w:space="0" w:color="000000"/>
-              <w:right w:val="single" w:sz="2" w:space="0" w:color="A5A5A5"/>
-            </w:tcBorders>
-            <w:shd w:val="clear" w:color="auto" w:fill="FFFFFF"/>
-            <w:vAlign w:val="center"/>
-            <w:hideMark/>
-          </w:tcPr>
-          <w:p>
-            <w:pPr>
-              <w:widowControl/>
-              <w:wordWrap/>
-              <w:autoSpaceDE/>
-              <w:autoSpaceDN/>
-              <w:spacing w:before="100" w:beforeAutospacing="1" w:after="100" w:afterAutospacing="1"/>
-              <w:jc w:val="left"/>
-              <w:rPr>
-                <w:rFonts w:ascii="굴림" w:eastAsia="굴림" w:hAnsi="굴림" w:cs="굴림"/>
-                <w:kern w:val="0"/>
-                <w:sz w:val="24"/>
-              </w:rPr>
-            </w:pPr>
-            <w:r>
-              <w:rPr>
-                <w:rFonts w:ascii="AppleSDGothicNeo" w:eastAsia="AppleSDGothicNeo" w:hAnsi="AppleSDGothicNeo" w:cs="굴림" w:hint="eastAsia"/>
-                <w:kern w:val="0"/>
-                <w:sz w:val="24"/>
-              </w:rPr>
-              <w:t xml:space="preserve">회사 회원이 </w:t>
-            </w:r>
-            <w:r>
-              <w:rPr>
-                <w:rFonts w:ascii="AppleSDGothicNeo" w:eastAsia="AppleSDGothicNeo" w:hAnsi="AppleSDGothicNeo" w:cs="굴림" w:hint="eastAsia"/>
-                <w:kern w:val="0"/>
-                <w:sz w:val="24"/>
-              </w:rPr>
-              <w:t>채용 정보에 대해 업무별 지원자 수를 출력할 수 있다</w:t>
-            </w:r>
-            <w:r>
-              <w:rPr>
-                <w:rFonts w:ascii="ArialMT" w:eastAsia="굴림" w:hAnsi="ArialMT" w:cs="굴림"/>
-                <w:kern w:val="0"/>
-                <w:sz w:val="24"/>
-              </w:rPr>
-              <w:t xml:space="preserve">. </w:t>
-            </w:r>
-          </w:p>
-        </w:tc>
-        <w:tc>
-          <w:tcPr>
-            <w:tcW w:w="2360" w:type="dxa"/>
-            <w:tcBorders>
-              <w:top w:val="single" w:sz="2" w:space="0" w:color="000000"/>
-              <w:left w:val="single" w:sz="2" w:space="0" w:color="A5A5A5"/>
-              <w:bottom w:val="single" w:sz="2" w:space="0" w:color="000000"/>
               <w:right w:val="single" w:sz="2" w:space="0" w:color="000000"/>
             </w:tcBorders>
-            <w:shd w:val="clear" w:color="auto" w:fill="FFFFFF"/>
+            <w:shd w:val="clear" w:color="auto" w:fill="auto"/>
             <w:vAlign w:val="center"/>
             <w:hideMark/>
           </w:tcPr>
@@ -1587,7 +1619,7 @@
               <w:bottom w:val="single" w:sz="2" w:space="0" w:color="000000"/>
               <w:right w:val="single" w:sz="2" w:space="0" w:color="A5A5A5"/>
             </w:tcBorders>
-            <w:shd w:val="clear" w:color="auto" w:fill="FFFFFF"/>
+            <w:shd w:val="clear" w:color="auto" w:fill="auto"/>
             <w:vAlign w:val="center"/>
             <w:hideMark/>
           </w:tcPr>
@@ -1601,99 +1633,105 @@
               <w:jc w:val="center"/>
               <w:rPr>
                 <w:rFonts w:ascii="굴림" w:eastAsia="굴림" w:hAnsi="굴림" w:cs="굴림"/>
-                <w:kern w:val="0"/>
-                <w:sz w:val="24"/>
-              </w:rPr>
-            </w:pPr>
+                <w:b/>
+                <w:bCs/>
+                <w:kern w:val="0"/>
+                <w:sz w:val="24"/>
+              </w:rPr>
+            </w:pPr>
+            <w:r>
+              <w:rPr>
+                <w:rFonts w:ascii="굴림" w:eastAsia="굴림" w:hAnsi="굴림" w:cs="굴림" w:hint="eastAsia"/>
+                <w:b/>
+                <w:bCs/>
+                <w:kern w:val="0"/>
+                <w:sz w:val="24"/>
+              </w:rPr>
+              <w:t>1</w:t>
+            </w:r>
+            <w:r>
+              <w:rPr>
+                <w:rFonts w:ascii="굴림" w:eastAsia="굴림" w:hAnsi="굴림" w:cs="굴림"/>
+                <w:b/>
+                <w:bCs/>
+                <w:kern w:val="0"/>
+                <w:sz w:val="24"/>
+              </w:rPr>
+              <w:t>0</w:t>
+            </w:r>
+          </w:p>
+        </w:tc>
+        <w:tc>
+          <w:tcPr>
+            <w:tcW w:w="5245" w:type="dxa"/>
+            <w:tcBorders>
+              <w:top w:val="single" w:sz="2" w:space="0" w:color="000000"/>
+              <w:left w:val="single" w:sz="2" w:space="0" w:color="A5A5A5"/>
+              <w:bottom w:val="single" w:sz="2" w:space="0" w:color="000000"/>
+              <w:right w:val="single" w:sz="2" w:space="0" w:color="A5A5A5"/>
+            </w:tcBorders>
+            <w:shd w:val="clear" w:color="auto" w:fill="auto"/>
+            <w:vAlign w:val="center"/>
+            <w:hideMark/>
+          </w:tcPr>
+          <w:p>
+            <w:pPr>
+              <w:widowControl/>
+              <w:wordWrap/>
+              <w:autoSpaceDE/>
+              <w:autoSpaceDN/>
+              <w:spacing w:before="100" w:beforeAutospacing="1" w:after="100" w:afterAutospacing="1"/>
+              <w:jc w:val="left"/>
+              <w:rPr>
+                <w:rFonts w:ascii="굴림" w:eastAsia="굴림" w:hAnsi="굴림" w:cs="굴림"/>
+                <w:kern w:val="0"/>
+                <w:sz w:val="24"/>
+              </w:rPr>
+            </w:pPr>
+            <w:r>
+              <w:rPr>
+                <w:rFonts w:ascii="AppleSDGothicNeo" w:eastAsia="AppleSDGothicNeo" w:hAnsi="AppleSDGothicNeo" w:cs="굴림" w:hint="eastAsia"/>
+                <w:kern w:val="0"/>
+                <w:sz w:val="24"/>
+              </w:rPr>
+              <w:t xml:space="preserve">지원 정보에 대해 </w:t>
+            </w:r>
+            <w:r>
+              <w:rPr>
+                <w:rFonts w:ascii="AppleSDGothicNeo" w:eastAsia="AppleSDGothicNeo" w:hAnsi="AppleSDGothicNeo" w:cs="굴림" w:hint="eastAsia"/>
+                <w:kern w:val="0"/>
+                <w:sz w:val="24"/>
+              </w:rPr>
+              <w:t xml:space="preserve">업무별 </w:t>
+            </w:r>
+            <w:r>
+              <w:rPr>
+                <w:rFonts w:ascii="AppleSDGothicNeo" w:eastAsia="AppleSDGothicNeo" w:hAnsi="AppleSDGothicNeo" w:cs="굴림" w:hint="eastAsia"/>
+                <w:kern w:val="0"/>
+                <w:sz w:val="24"/>
+              </w:rPr>
+              <w:t>지원 횟수 통계를 출력할 수 있다</w:t>
+            </w:r>
             <w:r>
               <w:rPr>
                 <w:rFonts w:ascii="ArialMT" w:eastAsia="굴림" w:hAnsi="ArialMT" w:cs="굴림"/>
                 <w:kern w:val="0"/>
                 <w:sz w:val="24"/>
               </w:rPr>
-              <w:t>1</w:t>
-            </w:r>
-            <w:r>
-              <w:rPr>
-                <w:rFonts w:ascii="ArialMT" w:eastAsia="굴림" w:hAnsi="ArialMT" w:cs="굴림"/>
-                <w:kern w:val="0"/>
-                <w:sz w:val="24"/>
-              </w:rPr>
-              <w:t>2</w:t>
-            </w:r>
-          </w:p>
-        </w:tc>
-        <w:tc>
-          <w:tcPr>
-            <w:tcW w:w="5245" w:type="dxa"/>
+              <w:t xml:space="preserve">. </w:t>
+            </w:r>
+          </w:p>
+        </w:tc>
+        <w:tc>
+          <w:tcPr>
+            <w:tcW w:w="2360" w:type="dxa"/>
             <w:tcBorders>
               <w:top w:val="single" w:sz="2" w:space="0" w:color="000000"/>
               <w:left w:val="single" w:sz="2" w:space="0" w:color="A5A5A5"/>
               <w:bottom w:val="single" w:sz="2" w:space="0" w:color="000000"/>
-              <w:right w:val="single" w:sz="2" w:space="0" w:color="A5A5A5"/>
-            </w:tcBorders>
-            <w:shd w:val="clear" w:color="auto" w:fill="FFFFFF"/>
-            <w:vAlign w:val="center"/>
-            <w:hideMark/>
-          </w:tcPr>
-          <w:p>
-            <w:pPr>
-              <w:widowControl/>
-              <w:wordWrap/>
-              <w:autoSpaceDE/>
-              <w:autoSpaceDN/>
-              <w:spacing w:before="100" w:beforeAutospacing="1" w:after="100" w:afterAutospacing="1"/>
-              <w:jc w:val="left"/>
-              <w:rPr>
-                <w:rFonts w:ascii="굴림" w:eastAsia="굴림" w:hAnsi="굴림" w:cs="굴림"/>
-                <w:kern w:val="0"/>
-                <w:sz w:val="24"/>
-              </w:rPr>
-            </w:pPr>
-            <w:r>
-              <w:rPr>
-                <w:rFonts w:ascii="AppleSDGothicNeo" w:eastAsia="AppleSDGothicNeo" w:hAnsi="AppleSDGothicNeo" w:cs="굴림" w:hint="eastAsia"/>
-                <w:kern w:val="0"/>
-                <w:sz w:val="24"/>
-              </w:rPr>
-              <w:t xml:space="preserve">지원 정보에 대해 </w:t>
-            </w:r>
-            <w:r>
-              <w:rPr>
-                <w:rFonts w:ascii="AppleSDGothicNeo" w:eastAsia="AppleSDGothicNeo" w:hAnsi="AppleSDGothicNeo" w:cs="굴림" w:hint="eastAsia"/>
-                <w:kern w:val="0"/>
-                <w:sz w:val="24"/>
-              </w:rPr>
-              <w:t xml:space="preserve">업무별 </w:t>
-            </w:r>
-            <w:r>
-              <w:rPr>
-                <w:rFonts w:ascii="AppleSDGothicNeo" w:eastAsia="AppleSDGothicNeo" w:hAnsi="AppleSDGothicNeo" w:cs="굴림" w:hint="eastAsia"/>
-                <w:kern w:val="0"/>
-                <w:sz w:val="24"/>
-              </w:rPr>
-              <w:t>지원 횟수 통계를 출력할 수 있다</w:t>
-            </w:r>
-            <w:r>
-              <w:rPr>
-                <w:rFonts w:ascii="ArialMT" w:eastAsia="굴림" w:hAnsi="ArialMT" w:cs="굴림"/>
-                <w:kern w:val="0"/>
-                <w:sz w:val="24"/>
-              </w:rPr>
-              <w:t xml:space="preserve">. </w:t>
-            </w:r>
-          </w:p>
-        </w:tc>
-        <w:tc>
-          <w:tcPr>
-            <w:tcW w:w="2360" w:type="dxa"/>
-            <w:tcBorders>
-              <w:top w:val="single" w:sz="2" w:space="0" w:color="000000"/>
-              <w:left w:val="single" w:sz="2" w:space="0" w:color="A5A5A5"/>
-              <w:bottom w:val="single" w:sz="2" w:space="0" w:color="000000"/>
               <w:right w:val="single" w:sz="2" w:space="0" w:color="000000"/>
             </w:tcBorders>
-            <w:shd w:val="clear" w:color="auto" w:fill="FFFFFF"/>
+            <w:shd w:val="clear" w:color="auto" w:fill="auto"/>
             <w:vAlign w:val="center"/>
             <w:hideMark/>
           </w:tcPr>
@@ -1732,7 +1770,7 @@
               <w:bottom w:val="single" w:sz="2" w:space="0" w:color="000000"/>
               <w:right w:val="single" w:sz="2" w:space="0" w:color="A5A5A5"/>
             </w:tcBorders>
-            <w:shd w:val="clear" w:color="auto" w:fill="FFFFFF"/>
+            <w:shd w:val="clear" w:color="auto" w:fill="auto"/>
             <w:vAlign w:val="center"/>
             <w:hideMark/>
           </w:tcPr>
@@ -1746,17 +1784,84 @@
               <w:jc w:val="center"/>
               <w:rPr>
                 <w:rFonts w:ascii="굴림" w:eastAsia="굴림" w:hAnsi="굴림" w:cs="굴림"/>
-                <w:kern w:val="0"/>
-                <w:sz w:val="24"/>
-              </w:rPr>
-            </w:pPr>
+                <w:b/>
+                <w:bCs/>
+                <w:kern w:val="0"/>
+                <w:sz w:val="24"/>
+              </w:rPr>
+            </w:pPr>
+            <w:r>
+              <w:rPr>
+                <w:rFonts w:ascii="굴림" w:eastAsia="굴림" w:hAnsi="굴림" w:cs="굴림" w:hint="eastAsia"/>
+                <w:b/>
+                <w:bCs/>
+                <w:kern w:val="0"/>
+                <w:sz w:val="24"/>
+              </w:rPr>
+              <w:t>1</w:t>
+            </w:r>
+            <w:r>
+              <w:rPr>
+                <w:rFonts w:ascii="굴림" w:eastAsia="굴림" w:hAnsi="굴림" w:cs="굴림"/>
+                <w:b/>
+                <w:bCs/>
+                <w:kern w:val="0"/>
+                <w:sz w:val="24"/>
+              </w:rPr>
+              <w:t>1</w:t>
+            </w:r>
+          </w:p>
+        </w:tc>
+        <w:tc>
+          <w:tcPr>
+            <w:tcW w:w="5245" w:type="dxa"/>
+            <w:tcBorders>
+              <w:top w:val="single" w:sz="2" w:space="0" w:color="000000"/>
+              <w:left w:val="single" w:sz="2" w:space="0" w:color="A5A5A5"/>
+              <w:bottom w:val="single" w:sz="2" w:space="0" w:color="000000"/>
+              <w:right w:val="single" w:sz="2" w:space="0" w:color="A5A5A5"/>
+            </w:tcBorders>
+            <w:shd w:val="clear" w:color="auto" w:fill="auto"/>
+            <w:vAlign w:val="center"/>
+            <w:hideMark/>
+          </w:tcPr>
+          <w:p>
+            <w:pPr>
+              <w:widowControl/>
+              <w:wordWrap/>
+              <w:autoSpaceDE/>
+              <w:autoSpaceDN/>
+              <w:spacing w:before="100" w:beforeAutospacing="1" w:after="100" w:afterAutospacing="1"/>
+              <w:jc w:val="left"/>
+              <w:rPr>
+                <w:rFonts w:ascii="굴림" w:eastAsia="굴림" w:hAnsi="굴림" w:cs="굴림"/>
+                <w:kern w:val="0"/>
+                <w:sz w:val="24"/>
+              </w:rPr>
+            </w:pPr>
+            <w:r>
+              <w:rPr>
+                <w:rFonts w:ascii="AppleSDGothicNeo" w:eastAsia="AppleSDGothicNeo" w:hAnsi="AppleSDGothicNeo" w:cs="굴림" w:hint="eastAsia"/>
+                <w:kern w:val="0"/>
+                <w:sz w:val="24"/>
+              </w:rPr>
+              <w:t>업무</w:t>
+            </w:r>
             <w:r>
               <w:rPr>
                 <w:rFonts w:ascii="ArialMT" w:eastAsia="굴림" w:hAnsi="ArialMT" w:cs="굴림"/>
                 <w:kern w:val="0"/>
                 <w:sz w:val="24"/>
               </w:rPr>
-              <w:t>1</w:t>
+              <w:t xml:space="preserve">, </w:t>
+            </w:r>
+            <w:r>
+              <w:rPr>
+                <w:rFonts w:ascii="AppleSDGothicNeo" w:eastAsia="AppleSDGothicNeo" w:hAnsi="AppleSDGothicNeo" w:cs="굴림" w:hint="eastAsia"/>
+                <w:kern w:val="0"/>
+                <w:sz w:val="24"/>
+              </w:rPr>
+              <w:t>인원 수</w:t>
             </w:r>
             <w:r>
               <w:rPr>
@@ -1764,89 +1869,28 @@
                 <w:kern w:val="0"/>
                 <w:sz w:val="24"/>
               </w:rPr>
-              <w:t>3</w:t>
-            </w:r>
-          </w:p>
-        </w:tc>
-        <w:tc>
-          <w:tcPr>
-            <w:tcW w:w="5245" w:type="dxa"/>
+              <w:t xml:space="preserve">, </w:t>
+            </w:r>
+            <w:r>
+              <w:rPr>
+                <w:rFonts w:ascii="AppleSDGothicNeo" w:eastAsia="AppleSDGothicNeo" w:hAnsi="AppleSDGothicNeo" w:cs="굴림" w:hint="eastAsia"/>
+                <w:kern w:val="0"/>
+                <w:sz w:val="24"/>
+              </w:rPr>
+              <w:t xml:space="preserve">신청 마감일 등 정보 입력 </w:t>
+            </w:r>
+          </w:p>
+        </w:tc>
+        <w:tc>
+          <w:tcPr>
+            <w:tcW w:w="2360" w:type="dxa"/>
             <w:tcBorders>
               <w:top w:val="single" w:sz="2" w:space="0" w:color="000000"/>
               <w:left w:val="single" w:sz="2" w:space="0" w:color="A5A5A5"/>
               <w:bottom w:val="single" w:sz="2" w:space="0" w:color="000000"/>
-              <w:right w:val="single" w:sz="2" w:space="0" w:color="A5A5A5"/>
-            </w:tcBorders>
-            <w:shd w:val="clear" w:color="auto" w:fill="FFFFFF"/>
-            <w:vAlign w:val="center"/>
-            <w:hideMark/>
-          </w:tcPr>
-          <w:p>
-            <w:pPr>
-              <w:widowControl/>
-              <w:wordWrap/>
-              <w:autoSpaceDE/>
-              <w:autoSpaceDN/>
-              <w:spacing w:before="100" w:beforeAutospacing="1" w:after="100" w:afterAutospacing="1"/>
-              <w:jc w:val="left"/>
-              <w:rPr>
-                <w:rFonts w:ascii="굴림" w:eastAsia="굴림" w:hAnsi="굴림" w:cs="굴림"/>
-                <w:kern w:val="0"/>
-                <w:sz w:val="24"/>
-              </w:rPr>
-            </w:pPr>
-            <w:r>
-              <w:rPr>
-                <w:rFonts w:ascii="AppleSDGothicNeo" w:eastAsia="AppleSDGothicNeo" w:hAnsi="AppleSDGothicNeo" w:cs="굴림" w:hint="eastAsia"/>
-                <w:kern w:val="0"/>
-                <w:sz w:val="24"/>
-              </w:rPr>
-              <w:t>업무</w:t>
-            </w:r>
-            <w:r>
-              <w:rPr>
-                <w:rFonts w:ascii="ArialMT" w:eastAsia="굴림" w:hAnsi="ArialMT" w:cs="굴림"/>
-                <w:kern w:val="0"/>
-                <w:sz w:val="24"/>
-              </w:rPr>
-              <w:t xml:space="preserve">, </w:t>
-            </w:r>
-            <w:r>
-              <w:rPr>
-                <w:rFonts w:ascii="AppleSDGothicNeo" w:eastAsia="AppleSDGothicNeo" w:hAnsi="AppleSDGothicNeo" w:cs="굴림" w:hint="eastAsia"/>
-                <w:kern w:val="0"/>
-                <w:sz w:val="24"/>
-              </w:rPr>
-              <w:t>인원 수</w:t>
-            </w:r>
-            <w:r>
-              <w:rPr>
-                <w:rFonts w:ascii="ArialMT" w:eastAsia="굴림" w:hAnsi="ArialMT" w:cs="굴림"/>
-                <w:kern w:val="0"/>
-                <w:sz w:val="24"/>
-              </w:rPr>
-              <w:t xml:space="preserve">, </w:t>
-            </w:r>
-            <w:r>
-              <w:rPr>
-                <w:rFonts w:ascii="AppleSDGothicNeo" w:eastAsia="AppleSDGothicNeo" w:hAnsi="AppleSDGothicNeo" w:cs="굴림" w:hint="eastAsia"/>
-                <w:kern w:val="0"/>
-                <w:sz w:val="24"/>
-              </w:rPr>
-              <w:t xml:space="preserve">신청 마감일 등 정보 입력 </w:t>
-            </w:r>
-          </w:p>
-        </w:tc>
-        <w:tc>
-          <w:tcPr>
-            <w:tcW w:w="2360" w:type="dxa"/>
-            <w:tcBorders>
-              <w:top w:val="single" w:sz="2" w:space="0" w:color="000000"/>
-              <w:left w:val="single" w:sz="2" w:space="0" w:color="A5A5A5"/>
-              <w:bottom w:val="single" w:sz="2" w:space="0" w:color="000000"/>
               <w:right w:val="single" w:sz="2" w:space="0" w:color="000000"/>
             </w:tcBorders>
-            <w:shd w:val="clear" w:color="auto" w:fill="FFFFFF"/>
+            <w:shd w:val="clear" w:color="auto" w:fill="auto"/>
             <w:vAlign w:val="center"/>
             <w:hideMark/>
           </w:tcPr>
@@ -1885,7 +1929,7 @@
               <w:bottom w:val="single" w:sz="2" w:space="0" w:color="000000"/>
               <w:right w:val="single" w:sz="2" w:space="0" w:color="A5A5A5"/>
             </w:tcBorders>
-            <w:shd w:val="clear" w:color="auto" w:fill="FFFFFF"/>
+            <w:shd w:val="clear" w:color="auto" w:fill="auto"/>
             <w:vAlign w:val="center"/>
             <w:hideMark/>
           </w:tcPr>
@@ -1899,13 +1943,17 @@
               <w:jc w:val="center"/>
               <w:rPr>
                 <w:rFonts w:ascii="굴림" w:eastAsia="굴림" w:hAnsi="굴림" w:cs="굴림"/>
-                <w:kern w:val="0"/>
-                <w:sz w:val="24"/>
-              </w:rPr>
-            </w:pPr>
-            <w:r>
-              <w:rPr>
-                <w:rFonts w:ascii="ArialMT" w:eastAsia="굴림" w:hAnsi="ArialMT" w:cs="굴림"/>
+                <w:b/>
+                <w:bCs/>
+                <w:kern w:val="0"/>
+                <w:sz w:val="24"/>
+              </w:rPr>
+            </w:pPr>
+            <w:r>
+              <w:rPr>
+                <w:rFonts w:ascii="굴림" w:eastAsia="굴림" w:hAnsi="굴림" w:cs="굴림" w:hint="eastAsia"/>
+                <w:b/>
+                <w:bCs/>
                 <w:kern w:val="0"/>
                 <w:sz w:val="24"/>
               </w:rPr>
@@ -1913,11 +1961,13 @@
             </w:r>
             <w:r>
               <w:rPr>
-                <w:rFonts w:ascii="ArialMT" w:eastAsia="굴림" w:hAnsi="ArialMT" w:cs="굴림"/>
-                <w:kern w:val="0"/>
-                <w:sz w:val="24"/>
-              </w:rPr>
-              <w:t>4</w:t>
+                <w:rFonts w:ascii="굴림" w:eastAsia="굴림" w:hAnsi="굴림" w:cs="굴림"/>
+                <w:b/>
+                <w:bCs/>
+                <w:kern w:val="0"/>
+                <w:sz w:val="24"/>
+              </w:rPr>
+              <w:t>2</w:t>
             </w:r>
           </w:p>
         </w:tc>
@@ -1930,7 +1980,7 @@
               <w:bottom w:val="single" w:sz="2" w:space="0" w:color="000000"/>
               <w:right w:val="single" w:sz="2" w:space="0" w:color="A5A5A5"/>
             </w:tcBorders>
-            <w:shd w:val="clear" w:color="auto" w:fill="FFFFFF"/>
+            <w:shd w:val="clear" w:color="auto" w:fill="auto"/>
             <w:vAlign w:val="center"/>
             <w:hideMark/>
           </w:tcPr>
@@ -1967,7 +2017,7 @@
               <w:bottom w:val="single" w:sz="2" w:space="0" w:color="000000"/>
               <w:right w:val="single" w:sz="2" w:space="0" w:color="000000"/>
             </w:tcBorders>
-            <w:shd w:val="clear" w:color="auto" w:fill="FFFFFF"/>
+            <w:shd w:val="clear" w:color="auto" w:fill="auto"/>
             <w:vAlign w:val="center"/>
             <w:hideMark/>
           </w:tcPr>

</xml_diff>